<commit_message>
Update with new requirement from client
</commit_message>
<xml_diff>
--- a/Document/WEB FrameWork (Designing).docx
+++ b/Document/WEB FrameWork (Designing).docx
@@ -166,329 +166,19 @@
           <w:sz w:val="40"/>
           <w:szCs w:val="40"/>
         </w:rPr>
-        <w:t>Phần Mềm Quản Lý Khách Hàng Thân Thiết</w:t>
-      </w:r>
-    </w:p>
-    <w:p>
-      <w:pPr>
-        <w:spacing w:line="360" w:lineRule="auto"/>
-        <w:rPr>
-          <w:rFonts w:asciiTheme="majorHAnsi" w:hAnsiTheme="majorHAnsi" w:cstheme="majorHAnsi"/>
-          <w:sz w:val="26"/>
-          <w:szCs w:val="26"/>
-        </w:rPr>
-      </w:pPr>
-    </w:p>
-    <w:p>
-      <w:pPr>
-        <w:spacing w:line="360" w:lineRule="auto"/>
-        <w:rPr>
-          <w:rFonts w:asciiTheme="majorHAnsi" w:hAnsiTheme="majorHAnsi" w:cstheme="majorHAnsi"/>
-          <w:sz w:val="26"/>
-          <w:szCs w:val="26"/>
-        </w:rPr>
-      </w:pPr>
-    </w:p>
-    <w:p>
-      <w:pPr>
-        <w:spacing w:line="360" w:lineRule="auto"/>
-        <w:jc w:val="center"/>
-        <w:rPr>
-          <w:rFonts w:asciiTheme="majorHAnsi" w:hAnsiTheme="majorHAnsi" w:cstheme="majorHAnsi"/>
-          <w:sz w:val="26"/>
-          <w:szCs w:val="26"/>
-        </w:rPr>
-      </w:pPr>
-      <w:r>
-        <w:rPr>
-          <w:rFonts w:asciiTheme="majorHAnsi" w:hAnsiTheme="majorHAnsi" w:cstheme="majorHAnsi"/>
-          <w:sz w:val="26"/>
-          <w:szCs w:val="26"/>
-        </w:rPr>
-        <w:t>Khóa Luận Cử Nhân Tin Học</w:t>
-      </w:r>
-    </w:p>
-    <w:p>
-      <w:pPr>
-        <w:spacing w:line="360" w:lineRule="auto"/>
-        <w:rPr>
-          <w:rFonts w:asciiTheme="majorHAnsi" w:hAnsiTheme="majorHAnsi" w:cstheme="majorHAnsi"/>
-          <w:sz w:val="26"/>
-          <w:szCs w:val="26"/>
-        </w:rPr>
-      </w:pPr>
-    </w:p>
-    <w:p>
-      <w:pPr>
-        <w:spacing w:line="360" w:lineRule="auto"/>
-        <w:rPr>
-          <w:rFonts w:asciiTheme="majorHAnsi" w:hAnsiTheme="majorHAnsi" w:cstheme="majorHAnsi"/>
-          <w:sz w:val="26"/>
-          <w:szCs w:val="26"/>
-        </w:rPr>
-      </w:pPr>
-    </w:p>
-    <w:p>
-      <w:pPr>
-        <w:spacing w:line="360" w:lineRule="auto"/>
-        <w:jc w:val="center"/>
-        <w:rPr>
-          <w:rFonts w:asciiTheme="majorHAnsi" w:hAnsiTheme="majorHAnsi" w:cstheme="majorHAnsi"/>
-          <w:sz w:val="26"/>
-          <w:szCs w:val="26"/>
-        </w:rPr>
-      </w:pPr>
-    </w:p>
-    <w:p>
-      <w:pPr>
-        <w:spacing w:line="360" w:lineRule="auto"/>
-        <w:jc w:val="center"/>
-        <w:rPr>
-          <w:rFonts w:asciiTheme="majorHAnsi" w:hAnsiTheme="majorHAnsi" w:cstheme="majorHAnsi"/>
-          <w:sz w:val="26"/>
-          <w:szCs w:val="26"/>
-        </w:rPr>
-      </w:pPr>
-    </w:p>
-    <w:p>
-      <w:pPr>
-        <w:jc w:val="center"/>
-        <w:rPr>
-          <w:rFonts w:asciiTheme="majorHAnsi" w:hAnsiTheme="majorHAnsi" w:cstheme="majorHAnsi"/>
-          <w:sz w:val="26"/>
-          <w:szCs w:val="26"/>
-        </w:rPr>
-      </w:pPr>
-      <w:r>
-        <w:rPr>
-          <w:rFonts w:asciiTheme="majorHAnsi" w:hAnsiTheme="majorHAnsi" w:cstheme="majorHAnsi"/>
-          <w:sz w:val="26"/>
-          <w:szCs w:val="26"/>
-        </w:rPr>
-        <w:t>Thành Phố Hồ</w:t>
-      </w:r>
-      <w:r>
-        <w:rPr>
-          <w:rFonts w:asciiTheme="majorHAnsi" w:hAnsiTheme="majorHAnsi" w:cstheme="majorHAnsi"/>
-          <w:sz w:val="26"/>
-          <w:szCs w:val="26"/>
-        </w:rPr>
-        <w:t xml:space="preserve"> Ch</w:t>
-      </w:r>
-      <w:r>
-        <w:rPr>
-          <w:rFonts w:asciiTheme="majorHAnsi" w:hAnsiTheme="majorHAnsi" w:cstheme="majorHAnsi"/>
-          <w:sz w:val="26"/>
-          <w:szCs w:val="26"/>
-        </w:rPr>
-        <w:t>í Mi</w:t>
-      </w:r>
-      <w:r>
-        <w:rPr>
-          <w:rFonts w:asciiTheme="majorHAnsi" w:hAnsiTheme="majorHAnsi" w:cstheme="majorHAnsi"/>
-          <w:sz w:val="26"/>
-          <w:szCs w:val="26"/>
-        </w:rPr>
-        <w:t xml:space="preserve">nh năm </w:t>
-      </w:r>
-      <w:r>
-        <w:rPr>
-          <w:rFonts w:asciiTheme="majorHAnsi" w:hAnsiTheme="majorHAnsi" w:cstheme="majorHAnsi"/>
-          <w:sz w:val="26"/>
-          <w:szCs w:val="26"/>
-        </w:rPr>
-        <w:t>2010</w:t>
-      </w:r>
-    </w:p>
-    <w:p>
-      <w:pPr>
-        <w:rPr>
-          <w:rFonts w:asciiTheme="majorHAnsi" w:hAnsiTheme="majorHAnsi" w:cstheme="majorHAnsi"/>
-          <w:sz w:val="26"/>
-          <w:szCs w:val="26"/>
-        </w:rPr>
-      </w:pPr>
-      <w:r>
-        <w:rPr>
-          <w:rFonts w:asciiTheme="majorHAnsi" w:hAnsiTheme="majorHAnsi" w:cstheme="majorHAnsi"/>
-          <w:sz w:val="26"/>
-          <w:szCs w:val="26"/>
-        </w:rPr>
-        <w:br w:type="page"/>
-      </w:r>
-    </w:p>
-    <w:p>
-      <w:pPr>
-        <w:spacing w:line="360" w:lineRule="auto"/>
-        <w:jc w:val="center"/>
-        <w:rPr>
-          <w:rFonts w:asciiTheme="majorHAnsi" w:hAnsiTheme="majorHAnsi" w:cstheme="majorHAnsi"/>
-          <w:sz w:val="26"/>
-          <w:szCs w:val="26"/>
-        </w:rPr>
-      </w:pPr>
-      <w:r>
-        <w:rPr>
-          <w:rFonts w:asciiTheme="majorHAnsi" w:hAnsiTheme="majorHAnsi" w:cstheme="majorHAnsi"/>
-          <w:sz w:val="26"/>
-          <w:szCs w:val="26"/>
-        </w:rPr>
-        <w:lastRenderedPageBreak/>
-        <w:t>Đại Học Quốc Gia Thành Phố Hồ Chí Minh</w:t>
-      </w:r>
-    </w:p>
-    <w:p>
-      <w:pPr>
-        <w:spacing w:line="360" w:lineRule="auto"/>
-        <w:jc w:val="center"/>
-        <w:rPr>
-          <w:rFonts w:asciiTheme="majorHAnsi" w:hAnsiTheme="majorHAnsi" w:cstheme="majorHAnsi"/>
-          <w:sz w:val="26"/>
-          <w:szCs w:val="26"/>
-        </w:rPr>
-      </w:pPr>
-      <w:r>
-        <w:rPr>
-          <w:rFonts w:asciiTheme="majorHAnsi" w:hAnsiTheme="majorHAnsi" w:cstheme="majorHAnsi"/>
-          <w:sz w:val="26"/>
-          <w:szCs w:val="26"/>
-        </w:rPr>
-        <w:t>Đại Học Khoa Học Tự Nhiên Thành Phố Hồ Chí Minh</w:t>
-      </w:r>
-    </w:p>
-    <w:p>
-      <w:pPr>
-        <w:spacing w:line="360" w:lineRule="auto"/>
-        <w:jc w:val="center"/>
-        <w:rPr>
-          <w:rFonts w:asciiTheme="majorHAnsi" w:hAnsiTheme="majorHAnsi" w:cstheme="majorHAnsi"/>
-          <w:sz w:val="26"/>
-          <w:szCs w:val="26"/>
-        </w:rPr>
-      </w:pPr>
-      <w:r>
-        <w:rPr>
-          <w:rFonts w:asciiTheme="majorHAnsi" w:hAnsiTheme="majorHAnsi" w:cstheme="majorHAnsi"/>
-          <w:sz w:val="26"/>
-          <w:szCs w:val="26"/>
-        </w:rPr>
-        <w:t>Khoa Công Nghệ Thông Tin</w:t>
-      </w:r>
-    </w:p>
-    <w:p>
-      <w:pPr>
-        <w:spacing w:line="360" w:lineRule="auto"/>
-        <w:jc w:val="center"/>
-        <w:rPr>
-          <w:rFonts w:asciiTheme="majorHAnsi" w:hAnsiTheme="majorHAnsi" w:cstheme="majorHAnsi"/>
-          <w:sz w:val="26"/>
-          <w:szCs w:val="26"/>
-        </w:rPr>
-      </w:pPr>
-      <w:r>
-        <w:rPr>
-          <w:rFonts w:asciiTheme="majorHAnsi" w:hAnsiTheme="majorHAnsi" w:cstheme="majorHAnsi"/>
-          <w:sz w:val="26"/>
-          <w:szCs w:val="26"/>
-        </w:rPr>
-        <w:t>Bộ Môn Công Nghệ Phần Mềm</w:t>
-      </w:r>
-    </w:p>
-    <w:p>
-      <w:pPr>
-        <w:spacing w:line="360" w:lineRule="auto"/>
-        <w:rPr>
-          <w:rFonts w:asciiTheme="majorHAnsi" w:hAnsiTheme="majorHAnsi" w:cstheme="majorHAnsi"/>
-          <w:sz w:val="26"/>
-          <w:szCs w:val="26"/>
-        </w:rPr>
-      </w:pPr>
-    </w:p>
-    <w:p>
-      <w:pPr>
-        <w:spacing w:line="360" w:lineRule="auto"/>
-        <w:rPr>
-          <w:rFonts w:asciiTheme="majorHAnsi" w:hAnsiTheme="majorHAnsi" w:cstheme="majorHAnsi"/>
-          <w:sz w:val="26"/>
-          <w:szCs w:val="26"/>
-        </w:rPr>
-      </w:pPr>
-    </w:p>
-    <w:p>
-      <w:pPr>
-        <w:spacing w:line="360" w:lineRule="auto"/>
-        <w:jc w:val="center"/>
-        <w:rPr>
-          <w:rFonts w:asciiTheme="majorHAnsi" w:hAnsiTheme="majorHAnsi" w:cstheme="majorHAnsi"/>
-          <w:sz w:val="26"/>
-          <w:szCs w:val="26"/>
-        </w:rPr>
-      </w:pPr>
-      <w:r>
-        <w:rPr>
-          <w:rFonts w:asciiTheme="majorHAnsi" w:hAnsiTheme="majorHAnsi" w:cstheme="majorHAnsi"/>
-          <w:sz w:val="26"/>
-          <w:szCs w:val="26"/>
-        </w:rPr>
-        <w:t xml:space="preserve">Phạm Thế Hùng </w:t>
-      </w:r>
-      <w:r>
-        <w:rPr>
-          <w:rFonts w:asciiTheme="majorHAnsi" w:hAnsiTheme="majorHAnsi" w:cstheme="majorHAnsi"/>
-          <w:sz w:val="26"/>
-          <w:szCs w:val="26"/>
-        </w:rPr>
-        <w:t>- 0612177</w:t>
-      </w:r>
-    </w:p>
-    <w:p>
-      <w:pPr>
-        <w:spacing w:line="360" w:lineRule="auto"/>
-        <w:jc w:val="center"/>
-        <w:rPr>
-          <w:rFonts w:asciiTheme="majorHAnsi" w:hAnsiTheme="majorHAnsi" w:cstheme="majorHAnsi"/>
-          <w:sz w:val="26"/>
-          <w:szCs w:val="26"/>
-        </w:rPr>
-      </w:pPr>
-      <w:r>
-        <w:rPr>
-          <w:rFonts w:asciiTheme="majorHAnsi" w:hAnsiTheme="majorHAnsi" w:cstheme="majorHAnsi"/>
-          <w:sz w:val="26"/>
-          <w:szCs w:val="26"/>
-        </w:rPr>
-        <w:t>Nguyễn Khuyến</w:t>
-      </w:r>
-      <w:r>
-        <w:rPr>
-          <w:rFonts w:asciiTheme="majorHAnsi" w:hAnsiTheme="majorHAnsi" w:cstheme="majorHAnsi"/>
-          <w:sz w:val="26"/>
-          <w:szCs w:val="26"/>
-        </w:rPr>
-        <w:t xml:space="preserve"> - 0612193</w:t>
-      </w:r>
-    </w:p>
-    <w:p>
-      <w:pPr>
-        <w:spacing w:line="360" w:lineRule="auto"/>
-        <w:rPr>
-          <w:rFonts w:asciiTheme="majorHAnsi" w:hAnsiTheme="majorHAnsi" w:cstheme="majorHAnsi"/>
-          <w:sz w:val="26"/>
-          <w:szCs w:val="26"/>
-        </w:rPr>
-      </w:pPr>
-    </w:p>
-    <w:p>
-      <w:pPr>
-        <w:spacing w:line="360" w:lineRule="auto"/>
-        <w:jc w:val="center"/>
+        <w:t xml:space="preserve">Phần Mềm Quản Lý Khách Hàng </w:t>
+      </w:r>
+      <w:proofErr w:type="gramStart"/>
+      <w:r>
         <w:rPr>
           <w:rFonts w:asciiTheme="majorHAnsi" w:hAnsiTheme="majorHAnsi" w:cstheme="majorHAnsi"/>
           <w:b/>
           <w:sz w:val="40"/>
           <w:szCs w:val="40"/>
         </w:rPr>
-      </w:pPr>
+        <w:t>Thân</w:t>
+      </w:r>
+      <w:proofErr w:type="gramEnd"/>
       <w:r>
         <w:rPr>
           <w:rFonts w:asciiTheme="majorHAnsi" w:hAnsiTheme="majorHAnsi" w:cstheme="majorHAnsi"/>
@@ -496,7 +186,7 @@
           <w:sz w:val="40"/>
           <w:szCs w:val="40"/>
         </w:rPr>
-        <w:t>Web site quản lý hệ thống</w:t>
+        <w:t xml:space="preserve"> Thiết</w:t>
       </w:r>
     </w:p>
     <w:p>
@@ -512,51 +202,391 @@
     <w:p>
       <w:pPr>
         <w:spacing w:line="360" w:lineRule="auto"/>
-        <w:jc w:val="center"/>
         <w:rPr>
           <w:rFonts w:asciiTheme="majorHAnsi" w:hAnsiTheme="majorHAnsi" w:cstheme="majorHAnsi"/>
           <w:sz w:val="26"/>
           <w:szCs w:val="26"/>
         </w:rPr>
       </w:pPr>
-      <w:r>
+    </w:p>
+    <w:p>
+      <w:pPr>
+        <w:spacing w:line="360" w:lineRule="auto"/>
+        <w:jc w:val="center"/>
         <w:rPr>
           <w:rFonts w:asciiTheme="majorHAnsi" w:hAnsiTheme="majorHAnsi" w:cstheme="majorHAnsi"/>
           <w:sz w:val="26"/>
           <w:szCs w:val="26"/>
         </w:rPr>
-        <w:t>Khóa Luận Cử Nhân Tin Học</w:t>
-      </w:r>
-    </w:p>
-    <w:p>
-      <w:pPr>
-        <w:spacing w:line="360" w:lineRule="auto"/>
-        <w:jc w:val="center"/>
+      </w:pPr>
+      <w:r>
         <w:rPr>
           <w:rFonts w:asciiTheme="majorHAnsi" w:hAnsiTheme="majorHAnsi" w:cstheme="majorHAnsi"/>
           <w:sz w:val="26"/>
           <w:szCs w:val="26"/>
         </w:rPr>
-      </w:pPr>
+        <w:t>Khóa Luận Cử Nhân Tin Học</w:t>
+      </w:r>
     </w:p>
     <w:p>
       <w:pPr>
         <w:spacing w:line="360" w:lineRule="auto"/>
-        <w:jc w:val="center"/>
         <w:rPr>
           <w:rFonts w:asciiTheme="majorHAnsi" w:hAnsiTheme="majorHAnsi" w:cstheme="majorHAnsi"/>
           <w:sz w:val="26"/>
           <w:szCs w:val="26"/>
         </w:rPr>
       </w:pPr>
-      <w:r>
+    </w:p>
+    <w:p>
+      <w:pPr>
+        <w:spacing w:line="360" w:lineRule="auto"/>
         <w:rPr>
           <w:rFonts w:asciiTheme="majorHAnsi" w:hAnsiTheme="majorHAnsi" w:cstheme="majorHAnsi"/>
           <w:sz w:val="26"/>
           <w:szCs w:val="26"/>
         </w:rPr>
-        <w:t>Giảng Viên Hướng Dẫn :</w:t>
-      </w:r>
+      </w:pPr>
+    </w:p>
+    <w:p>
+      <w:pPr>
+        <w:spacing w:line="360" w:lineRule="auto"/>
+        <w:jc w:val="center"/>
+        <w:rPr>
+          <w:rFonts w:asciiTheme="majorHAnsi" w:hAnsiTheme="majorHAnsi" w:cstheme="majorHAnsi"/>
+          <w:sz w:val="26"/>
+          <w:szCs w:val="26"/>
+        </w:rPr>
+      </w:pPr>
+    </w:p>
+    <w:p>
+      <w:pPr>
+        <w:spacing w:line="360" w:lineRule="auto"/>
+        <w:jc w:val="center"/>
+        <w:rPr>
+          <w:rFonts w:asciiTheme="majorHAnsi" w:hAnsiTheme="majorHAnsi" w:cstheme="majorHAnsi"/>
+          <w:sz w:val="26"/>
+          <w:szCs w:val="26"/>
+        </w:rPr>
+      </w:pPr>
+    </w:p>
+    <w:p>
+      <w:pPr>
+        <w:jc w:val="center"/>
+        <w:rPr>
+          <w:rFonts w:asciiTheme="majorHAnsi" w:hAnsiTheme="majorHAnsi" w:cstheme="majorHAnsi"/>
+          <w:sz w:val="26"/>
+          <w:szCs w:val="26"/>
+        </w:rPr>
+      </w:pPr>
+      <w:r>
+        <w:rPr>
+          <w:rFonts w:asciiTheme="majorHAnsi" w:hAnsiTheme="majorHAnsi" w:cstheme="majorHAnsi"/>
+          <w:sz w:val="26"/>
+          <w:szCs w:val="26"/>
+        </w:rPr>
+        <w:t>Thành Phố Hồ</w:t>
+      </w:r>
+      <w:r>
+        <w:rPr>
+          <w:rFonts w:asciiTheme="majorHAnsi" w:hAnsiTheme="majorHAnsi" w:cstheme="majorHAnsi"/>
+          <w:sz w:val="26"/>
+          <w:szCs w:val="26"/>
+        </w:rPr>
+        <w:t xml:space="preserve"> Ch</w:t>
+      </w:r>
+      <w:r>
+        <w:rPr>
+          <w:rFonts w:asciiTheme="majorHAnsi" w:hAnsiTheme="majorHAnsi" w:cstheme="majorHAnsi"/>
+          <w:sz w:val="26"/>
+          <w:szCs w:val="26"/>
+        </w:rPr>
+        <w:t>í Mi</w:t>
+      </w:r>
+      <w:r>
+        <w:rPr>
+          <w:rFonts w:asciiTheme="majorHAnsi" w:hAnsiTheme="majorHAnsi" w:cstheme="majorHAnsi"/>
+          <w:sz w:val="26"/>
+          <w:szCs w:val="26"/>
+        </w:rPr>
+        <w:t xml:space="preserve">nh năm </w:t>
+      </w:r>
+      <w:r>
+        <w:rPr>
+          <w:rFonts w:asciiTheme="majorHAnsi" w:hAnsiTheme="majorHAnsi" w:cstheme="majorHAnsi"/>
+          <w:sz w:val="26"/>
+          <w:szCs w:val="26"/>
+        </w:rPr>
+        <w:t>2010</w:t>
+      </w:r>
+    </w:p>
+    <w:p>
+      <w:pPr>
+        <w:rPr>
+          <w:rFonts w:asciiTheme="majorHAnsi" w:hAnsiTheme="majorHAnsi" w:cstheme="majorHAnsi"/>
+          <w:sz w:val="26"/>
+          <w:szCs w:val="26"/>
+        </w:rPr>
+      </w:pPr>
+      <w:r>
+        <w:rPr>
+          <w:rFonts w:asciiTheme="majorHAnsi" w:hAnsiTheme="majorHAnsi" w:cstheme="majorHAnsi"/>
+          <w:sz w:val="26"/>
+          <w:szCs w:val="26"/>
+        </w:rPr>
+        <w:br w:type="page"/>
+      </w:r>
+    </w:p>
+    <w:p>
+      <w:pPr>
+        <w:spacing w:line="360" w:lineRule="auto"/>
+        <w:jc w:val="center"/>
+        <w:rPr>
+          <w:rFonts w:asciiTheme="majorHAnsi" w:hAnsiTheme="majorHAnsi" w:cstheme="majorHAnsi"/>
+          <w:sz w:val="26"/>
+          <w:szCs w:val="26"/>
+        </w:rPr>
+      </w:pPr>
+      <w:r>
+        <w:rPr>
+          <w:rFonts w:asciiTheme="majorHAnsi" w:hAnsiTheme="majorHAnsi" w:cstheme="majorHAnsi"/>
+          <w:sz w:val="26"/>
+          <w:szCs w:val="26"/>
+        </w:rPr>
+        <w:lastRenderedPageBreak/>
+        <w:t>Đại Học Quốc Gia Thành Phố Hồ Chí Minh</w:t>
+      </w:r>
+    </w:p>
+    <w:p>
+      <w:pPr>
+        <w:spacing w:line="360" w:lineRule="auto"/>
+        <w:jc w:val="center"/>
+        <w:rPr>
+          <w:rFonts w:asciiTheme="majorHAnsi" w:hAnsiTheme="majorHAnsi" w:cstheme="majorHAnsi"/>
+          <w:sz w:val="26"/>
+          <w:szCs w:val="26"/>
+        </w:rPr>
+      </w:pPr>
+      <w:r>
+        <w:rPr>
+          <w:rFonts w:asciiTheme="majorHAnsi" w:hAnsiTheme="majorHAnsi" w:cstheme="majorHAnsi"/>
+          <w:sz w:val="26"/>
+          <w:szCs w:val="26"/>
+        </w:rPr>
+        <w:t>Đại Học Khoa Học Tự Nhiên Thành Phố Hồ Chí Minh</w:t>
+      </w:r>
+    </w:p>
+    <w:p>
+      <w:pPr>
+        <w:spacing w:line="360" w:lineRule="auto"/>
+        <w:jc w:val="center"/>
+        <w:rPr>
+          <w:rFonts w:asciiTheme="majorHAnsi" w:hAnsiTheme="majorHAnsi" w:cstheme="majorHAnsi"/>
+          <w:sz w:val="26"/>
+          <w:szCs w:val="26"/>
+        </w:rPr>
+      </w:pPr>
+      <w:r>
+        <w:rPr>
+          <w:rFonts w:asciiTheme="majorHAnsi" w:hAnsiTheme="majorHAnsi" w:cstheme="majorHAnsi"/>
+          <w:sz w:val="26"/>
+          <w:szCs w:val="26"/>
+        </w:rPr>
+        <w:t>Khoa Công Nghệ Thông Tin</w:t>
+      </w:r>
+    </w:p>
+    <w:p>
+      <w:pPr>
+        <w:spacing w:line="360" w:lineRule="auto"/>
+        <w:jc w:val="center"/>
+        <w:rPr>
+          <w:rFonts w:asciiTheme="majorHAnsi" w:hAnsiTheme="majorHAnsi" w:cstheme="majorHAnsi"/>
+          <w:sz w:val="26"/>
+          <w:szCs w:val="26"/>
+        </w:rPr>
+      </w:pPr>
+      <w:r>
+        <w:rPr>
+          <w:rFonts w:asciiTheme="majorHAnsi" w:hAnsiTheme="majorHAnsi" w:cstheme="majorHAnsi"/>
+          <w:sz w:val="26"/>
+          <w:szCs w:val="26"/>
+        </w:rPr>
+        <w:t>Bộ Môn Công Nghệ Phần Mềm</w:t>
+      </w:r>
+    </w:p>
+    <w:p>
+      <w:pPr>
+        <w:spacing w:line="360" w:lineRule="auto"/>
+        <w:rPr>
+          <w:rFonts w:asciiTheme="majorHAnsi" w:hAnsiTheme="majorHAnsi" w:cstheme="majorHAnsi"/>
+          <w:sz w:val="26"/>
+          <w:szCs w:val="26"/>
+        </w:rPr>
+      </w:pPr>
+    </w:p>
+    <w:p>
+      <w:pPr>
+        <w:spacing w:line="360" w:lineRule="auto"/>
+        <w:rPr>
+          <w:rFonts w:asciiTheme="majorHAnsi" w:hAnsiTheme="majorHAnsi" w:cstheme="majorHAnsi"/>
+          <w:sz w:val="26"/>
+          <w:szCs w:val="26"/>
+        </w:rPr>
+      </w:pPr>
+    </w:p>
+    <w:p>
+      <w:pPr>
+        <w:spacing w:line="360" w:lineRule="auto"/>
+        <w:jc w:val="center"/>
+        <w:rPr>
+          <w:rFonts w:asciiTheme="majorHAnsi" w:hAnsiTheme="majorHAnsi" w:cstheme="majorHAnsi"/>
+          <w:sz w:val="26"/>
+          <w:szCs w:val="26"/>
+        </w:rPr>
+      </w:pPr>
+      <w:r>
+        <w:rPr>
+          <w:rFonts w:asciiTheme="majorHAnsi" w:hAnsiTheme="majorHAnsi" w:cstheme="majorHAnsi"/>
+          <w:sz w:val="26"/>
+          <w:szCs w:val="26"/>
+        </w:rPr>
+        <w:t xml:space="preserve">Phạm Thế Hùng </w:t>
+      </w:r>
+      <w:r>
+        <w:rPr>
+          <w:rFonts w:asciiTheme="majorHAnsi" w:hAnsiTheme="majorHAnsi" w:cstheme="majorHAnsi"/>
+          <w:sz w:val="26"/>
+          <w:szCs w:val="26"/>
+        </w:rPr>
+        <w:t>- 0612177</w:t>
+      </w:r>
+    </w:p>
+    <w:p>
+      <w:pPr>
+        <w:spacing w:line="360" w:lineRule="auto"/>
+        <w:jc w:val="center"/>
+        <w:rPr>
+          <w:rFonts w:asciiTheme="majorHAnsi" w:hAnsiTheme="majorHAnsi" w:cstheme="majorHAnsi"/>
+          <w:sz w:val="26"/>
+          <w:szCs w:val="26"/>
+        </w:rPr>
+      </w:pPr>
+      <w:r>
+        <w:rPr>
+          <w:rFonts w:asciiTheme="majorHAnsi" w:hAnsiTheme="majorHAnsi" w:cstheme="majorHAnsi"/>
+          <w:sz w:val="26"/>
+          <w:szCs w:val="26"/>
+        </w:rPr>
+        <w:t>Nguyễn Khuyến</w:t>
+      </w:r>
+      <w:r>
+        <w:rPr>
+          <w:rFonts w:asciiTheme="majorHAnsi" w:hAnsiTheme="majorHAnsi" w:cstheme="majorHAnsi"/>
+          <w:sz w:val="26"/>
+          <w:szCs w:val="26"/>
+        </w:rPr>
+        <w:t xml:space="preserve"> - 0612193</w:t>
+      </w:r>
+    </w:p>
+    <w:p>
+      <w:pPr>
+        <w:spacing w:line="360" w:lineRule="auto"/>
+        <w:rPr>
+          <w:rFonts w:asciiTheme="majorHAnsi" w:hAnsiTheme="majorHAnsi" w:cstheme="majorHAnsi"/>
+          <w:sz w:val="26"/>
+          <w:szCs w:val="26"/>
+        </w:rPr>
+      </w:pPr>
+    </w:p>
+    <w:p>
+      <w:pPr>
+        <w:spacing w:line="360" w:lineRule="auto"/>
+        <w:jc w:val="center"/>
+        <w:rPr>
+          <w:rFonts w:asciiTheme="majorHAnsi" w:hAnsiTheme="majorHAnsi" w:cstheme="majorHAnsi"/>
+          <w:b/>
+          <w:sz w:val="40"/>
+          <w:szCs w:val="40"/>
+        </w:rPr>
+      </w:pPr>
+      <w:r>
+        <w:rPr>
+          <w:rFonts w:asciiTheme="majorHAnsi" w:hAnsiTheme="majorHAnsi" w:cstheme="majorHAnsi"/>
+          <w:b/>
+          <w:sz w:val="40"/>
+          <w:szCs w:val="40"/>
+        </w:rPr>
+        <w:t>Web site quản lý hệ thống</w:t>
+      </w:r>
+    </w:p>
+    <w:p>
+      <w:pPr>
+        <w:spacing w:line="360" w:lineRule="auto"/>
+        <w:rPr>
+          <w:rFonts w:asciiTheme="majorHAnsi" w:hAnsiTheme="majorHAnsi" w:cstheme="majorHAnsi"/>
+          <w:sz w:val="26"/>
+          <w:szCs w:val="26"/>
+        </w:rPr>
+      </w:pPr>
+    </w:p>
+    <w:p>
+      <w:pPr>
+        <w:spacing w:line="360" w:lineRule="auto"/>
+        <w:jc w:val="center"/>
+        <w:rPr>
+          <w:rFonts w:asciiTheme="majorHAnsi" w:hAnsiTheme="majorHAnsi" w:cstheme="majorHAnsi"/>
+          <w:sz w:val="26"/>
+          <w:szCs w:val="26"/>
+        </w:rPr>
+      </w:pPr>
+      <w:r>
+        <w:rPr>
+          <w:rFonts w:asciiTheme="majorHAnsi" w:hAnsiTheme="majorHAnsi" w:cstheme="majorHAnsi"/>
+          <w:sz w:val="26"/>
+          <w:szCs w:val="26"/>
+        </w:rPr>
+        <w:t>Khóa Luận Cử Nhân Tin Học</w:t>
+      </w:r>
+    </w:p>
+    <w:p>
+      <w:pPr>
+        <w:spacing w:line="360" w:lineRule="auto"/>
+        <w:jc w:val="center"/>
+        <w:rPr>
+          <w:rFonts w:asciiTheme="majorHAnsi" w:hAnsiTheme="majorHAnsi" w:cstheme="majorHAnsi"/>
+          <w:sz w:val="26"/>
+          <w:szCs w:val="26"/>
+        </w:rPr>
+      </w:pPr>
+    </w:p>
+    <w:p>
+      <w:pPr>
+        <w:spacing w:line="360" w:lineRule="auto"/>
+        <w:jc w:val="center"/>
+        <w:rPr>
+          <w:rFonts w:asciiTheme="majorHAnsi" w:hAnsiTheme="majorHAnsi" w:cstheme="majorHAnsi"/>
+          <w:sz w:val="26"/>
+          <w:szCs w:val="26"/>
+        </w:rPr>
+      </w:pPr>
+      <w:r>
+        <w:rPr>
+          <w:rFonts w:asciiTheme="majorHAnsi" w:hAnsiTheme="majorHAnsi" w:cstheme="majorHAnsi"/>
+          <w:sz w:val="26"/>
+          <w:szCs w:val="26"/>
+        </w:rPr>
+        <w:t xml:space="preserve">Giảng Viên Hướng </w:t>
+      </w:r>
+      <w:proofErr w:type="gramStart"/>
+      <w:r>
+        <w:rPr>
+          <w:rFonts w:asciiTheme="majorHAnsi" w:hAnsiTheme="majorHAnsi" w:cstheme="majorHAnsi"/>
+          <w:sz w:val="26"/>
+          <w:szCs w:val="26"/>
+        </w:rPr>
+        <w:t>Dẫn :</w:t>
+      </w:r>
+      <w:proofErr w:type="gramEnd"/>
     </w:p>
     <w:p>
       <w:pPr>
@@ -2251,11 +2281,13 @@
         </w:numPr>
       </w:pPr>
       <w:bookmarkStart w:id="0" w:name="_Toc264499861"/>
+      <w:proofErr w:type="gramStart"/>
       <w:r>
         <w:lastRenderedPageBreak/>
         <w:t>Yêu cầu chức năng.</w:t>
       </w:r>
       <w:bookmarkEnd w:id="0"/>
+      <w:proofErr w:type="gramEnd"/>
     </w:p>
     <w:p>
       <w:pPr>
@@ -2266,10 +2298,15 @@
         </w:numPr>
       </w:pPr>
       <w:bookmarkStart w:id="1" w:name="_Toc264499862"/>
+      <w:proofErr w:type="gramStart"/>
       <w:r>
         <w:t>Chức năng dành cho khách hàng</w:t>
       </w:r>
       <w:bookmarkEnd w:id="1"/>
+      <w:r>
+        <w:t>.</w:t>
+      </w:r>
+      <w:proofErr w:type="gramEnd"/>
     </w:p>
     <w:p>
       <w:pPr>
@@ -2297,6 +2334,9 @@
       <w:r>
         <w:t>tìm kiếm các thông tin giao dịch đã thực hiện</w:t>
       </w:r>
+      <w:r>
+        <w:t>.</w:t>
+      </w:r>
     </w:p>
     <w:p>
       <w:pPr>
@@ -2307,10 +2347,15 @@
         </w:numPr>
       </w:pPr>
       <w:bookmarkStart w:id="2" w:name="_Toc264499863"/>
+      <w:proofErr w:type="gramStart"/>
       <w:r>
         <w:t>Chức năng dành cho quản trị viên</w:t>
       </w:r>
       <w:bookmarkEnd w:id="2"/>
+      <w:r>
+        <w:t>.</w:t>
+      </w:r>
+      <w:proofErr w:type="gramEnd"/>
     </w:p>
     <w:p>
       <w:pPr>
@@ -2319,6 +2364,7 @@
           <w:b/>
         </w:rPr>
       </w:pPr>
+      <w:proofErr w:type="gramStart"/>
       <w:r>
         <w:rPr>
           <w:b/>
@@ -2337,6 +2383,13 @@
         </w:rPr>
         <w:t>uản lý</w:t>
       </w:r>
+      <w:r>
+        <w:rPr>
+          <w:b/>
+        </w:rPr>
+        <w:t>.</w:t>
+      </w:r>
+      <w:proofErr w:type="gramEnd"/>
     </w:p>
     <w:p>
       <w:pPr>
@@ -2349,6 +2402,9 @@
       <w:r>
         <w:t>Quản lý thông tin khách hàng, cho phép thêm, xóa, sửa thông tin khách hàng</w:t>
       </w:r>
+      <w:r>
+        <w:t>.</w:t>
+      </w:r>
     </w:p>
     <w:p>
       <w:pPr>
@@ -2361,6 +2417,9 @@
       <w:r>
         <w:t>Quản lý thông tin các đại lý, cho phép liệt kê danh sách các đại lý đang hoạt động, thông tin đại lý. Cho phép thêm, xóa, sửa thông tin đại lý</w:t>
       </w:r>
+      <w:r>
+        <w:t>.</w:t>
+      </w:r>
     </w:p>
     <w:p>
       <w:pPr>
@@ -2373,6 +2432,9 @@
       <w:r>
         <w:t>Quản lý thông tin phát hành thẻ, tạo thẻ mới, cấp phát thẻ cho khách hàng, ngưng cấp phát thẻ, xóa bỏ thẻ, thay đổi thông tin thẻ</w:t>
       </w:r>
+      <w:r>
+        <w:t>.</w:t>
+      </w:r>
     </w:p>
     <w:p>
       <w:pPr>
@@ -2385,6 +2447,9 @@
       <w:r>
         <w:t>Quản lý thông tin thiết bị POS, cho phép thêm mới một thiết bị, thay đổi thông tin thiết bị, thay đổi đại lý mà thiết bị trực thuộc, loại bỏ thiết bị, thay đổi tình trạng thiết bị</w:t>
       </w:r>
+      <w:r>
+        <w:t>.</w:t>
+      </w:r>
     </w:p>
     <w:p>
       <w:pPr>
@@ -2393,12 +2458,20 @@
           <w:b/>
         </w:rPr>
       </w:pPr>
+      <w:proofErr w:type="gramStart"/>
       <w:r>
         <w:rPr>
           <w:b/>
         </w:rPr>
         <w:t>Yêu cầu về kết xuất báo cáo</w:t>
       </w:r>
+      <w:r>
+        <w:rPr>
+          <w:b/>
+        </w:rPr>
+        <w:t>.</w:t>
+      </w:r>
+      <w:proofErr w:type="gramEnd"/>
     </w:p>
     <w:p>
       <w:pPr>
@@ -2411,6 +2484,9 @@
       <w:r>
         <w:t>Cho phép kết xuất báo cáo danh sách khách hàng và tình trạng khách hàng hiện có</w:t>
       </w:r>
+      <w:r>
+        <w:t>.</w:t>
+      </w:r>
     </w:p>
     <w:p>
       <w:pPr>
@@ -2421,7 +2497,15 @@
         </w:numPr>
       </w:pPr>
       <w:r>
-        <w:t>Cho phép kết xuất báo cáo danh sách các thẻ đã được cấp phát, chưa cấp phát , tình trạng thẻ.</w:t>
+        <w:t xml:space="preserve">Cho phép kết xuất báo cáo danh sách các thẻ đã được cấp phát, chưa cấp </w:t>
+      </w:r>
+      <w:proofErr w:type="gramStart"/>
+      <w:r>
+        <w:t>phát ,</w:t>
+      </w:r>
+      <w:proofErr w:type="gramEnd"/>
+      <w:r>
+        <w:t xml:space="preserve"> tình trạng thẻ.</w:t>
       </w:r>
     </w:p>
     <w:p>
@@ -2435,6 +2519,9 @@
       <w:r>
         <w:t>Kết xuất báo cáo tình hình các đại lý</w:t>
       </w:r>
+      <w:r>
+        <w:t>.</w:t>
+      </w:r>
     </w:p>
     <w:p>
       <w:pPr>
@@ -2447,6 +2534,9 @@
       <w:r>
         <w:t>Kết xuất báo cáo thông tin các thiết bị POS</w:t>
       </w:r>
+      <w:r>
+        <w:t>.</w:t>
+      </w:r>
     </w:p>
     <w:p>
       <w:pPr>
@@ -2455,12 +2545,20 @@
           <w:b/>
         </w:rPr>
       </w:pPr>
+      <w:proofErr w:type="gramStart"/>
       <w:r>
         <w:rPr>
           <w:b/>
         </w:rPr>
         <w:t>Yêu cầu về quản lý tài khoản quản trị</w:t>
       </w:r>
+      <w:r>
+        <w:rPr>
+          <w:b/>
+        </w:rPr>
+        <w:t>.</w:t>
+      </w:r>
+      <w:proofErr w:type="gramEnd"/>
     </w:p>
     <w:p>
       <w:pPr>
@@ -2476,6 +2574,9 @@
       <w:r>
         <w:t>o phép thêm mới tài khoản quản trị viên, thay đổi thông tin tài khoản, xóa bỏ tài khoản</w:t>
       </w:r>
+      <w:r>
+        <w:t>.</w:t>
+      </w:r>
     </w:p>
     <w:p>
       <w:pPr>
@@ -2489,7 +2590,13 @@
         <w:t>Thay đ</w:t>
       </w:r>
       <w:r>
-        <w:t>ổi thông tin tổng đại lý- nhà phát hành thẻ.</w:t>
+        <w:t>ổi thông tin tổng đại lý</w:t>
+      </w:r>
+      <w:r>
+        <w:t xml:space="preserve"> </w:t>
+      </w:r>
+      <w:r>
+        <w:t>- nhà phát hành thẻ.</w:t>
       </w:r>
     </w:p>
     <w:p>
@@ -2506,6 +2613,9 @@
         <w:t>Đặc tả use cases</w:t>
       </w:r>
       <w:bookmarkEnd w:id="3"/>
+      <w:r>
+        <w:t>.</w:t>
+      </w:r>
     </w:p>
     <w:p>
       <w:pPr>
@@ -2516,10 +2626,15 @@
         </w:numPr>
       </w:pPr>
       <w:bookmarkStart w:id="4" w:name="_Toc264499865"/>
+      <w:proofErr w:type="gramStart"/>
       <w:r>
         <w:t>Khách hàng</w:t>
       </w:r>
       <w:bookmarkEnd w:id="4"/>
+      <w:r>
+        <w:t>.</w:t>
+      </w:r>
+      <w:proofErr w:type="gramEnd"/>
     </w:p>
     <w:p>
       <w:r>
@@ -2528,9 +2643,9 @@
         </w:rPr>
         <w:drawing>
           <wp:inline distT="0" distB="0" distL="0" distR="0">
-            <wp:extent cx="3867150" cy="2095500"/>
+            <wp:extent cx="3933825" cy="2438400"/>
             <wp:effectExtent l="0" t="0" r="0" b="0"/>
-            <wp:docPr id="1" name="Picture 1"/>
+            <wp:docPr id="16" name="Picture 11"/>
             <wp:cNvGraphicFramePr>
               <a:graphicFrameLocks xmlns:a="http://schemas.openxmlformats.org/drawingml/2006/main" noChangeAspect="1"/>
             </wp:cNvGraphicFramePr>
@@ -2538,7 +2653,7 @@
               <a:graphicData uri="http://schemas.openxmlformats.org/drawingml/2006/picture">
                 <pic:pic xmlns:pic="http://schemas.openxmlformats.org/drawingml/2006/picture">
                   <pic:nvPicPr>
-                    <pic:cNvPr id="0" name="Picture 1"/>
+                    <pic:cNvPr id="0" name="Picture 11"/>
                     <pic:cNvPicPr>
                       <a:picLocks noChangeAspect="1" noChangeArrowheads="1"/>
                     </pic:cNvPicPr>
@@ -2553,7 +2668,7 @@
                   <pic:spPr bwMode="auto">
                     <a:xfrm>
                       <a:off x="0" y="0"/>
-                      <a:ext cx="3867150" cy="2095500"/>
+                      <a:ext cx="3933825" cy="2438400"/>
                     </a:xfrm>
                     <a:prstGeom prst="rect">
                       <a:avLst/>
@@ -2582,10 +2697,15 @@
         </w:numPr>
       </w:pPr>
       <w:bookmarkStart w:id="5" w:name="_Toc264499866"/>
+      <w:proofErr w:type="gramStart"/>
       <w:r>
         <w:t>Quản trị viên</w:t>
       </w:r>
       <w:bookmarkEnd w:id="5"/>
+      <w:r>
+        <w:t>.</w:t>
+      </w:r>
+      <w:proofErr w:type="gramEnd"/>
     </w:p>
     <w:p>
       <w:pPr>
@@ -2599,15 +2719,24 @@
           <w:b/>
           <w:u w:val="single"/>
         </w:rPr>
-        <w:t>Quản lý thông tin khách hàng</w:t>
-      </w:r>
+        <w:t xml:space="preserve">Quản lý thông tin khách </w:t>
+      </w:r>
+      <w:proofErr w:type="gramStart"/>
       <w:r>
         <w:rPr>
           <w:b/>
           <w:u w:val="single"/>
         </w:rPr>
+        <w:t>hàng</w:t>
+      </w:r>
+      <w:r>
+        <w:rPr>
+          <w:b/>
+          <w:u w:val="single"/>
+        </w:rPr>
         <w:t xml:space="preserve"> :</w:t>
       </w:r>
+      <w:proofErr w:type="gramEnd"/>
     </w:p>
     <w:p>
       <w:r>
@@ -2673,15 +2802,24 @@
           <w:u w:val="single"/>
         </w:rPr>
         <w:lastRenderedPageBreak/>
-        <w:t>Quản lý thông tin thẻ</w:t>
-      </w:r>
+        <w:t xml:space="preserve">Quản lý thông tin </w:t>
+      </w:r>
+      <w:proofErr w:type="gramStart"/>
       <w:r>
         <w:rPr>
           <w:b/>
           <w:u w:val="single"/>
         </w:rPr>
+        <w:t>thẻ</w:t>
+      </w:r>
+      <w:r>
+        <w:rPr>
+          <w:b/>
+          <w:u w:val="single"/>
+        </w:rPr>
         <w:t xml:space="preserve"> :</w:t>
       </w:r>
+      <w:proofErr w:type="gramEnd"/>
       <w:r>
         <w:rPr>
           <w:noProof/>
@@ -2745,15 +2883,24 @@
           <w:b/>
           <w:u w:val="single"/>
         </w:rPr>
-        <w:t>Quản lý thông tin đại lý</w:t>
-      </w:r>
+        <w:t xml:space="preserve">Quản lý thông tin đại </w:t>
+      </w:r>
+      <w:proofErr w:type="gramStart"/>
       <w:r>
         <w:rPr>
           <w:b/>
           <w:u w:val="single"/>
         </w:rPr>
+        <w:t>lý</w:t>
+      </w:r>
+      <w:r>
+        <w:rPr>
+          <w:b/>
+          <w:u w:val="single"/>
+        </w:rPr>
         <w:t xml:space="preserve"> :</w:t>
       </w:r>
+      <w:proofErr w:type="gramEnd"/>
     </w:p>
     <w:p>
       <w:r>
@@ -2825,15 +2972,24 @@
           <w:u w:val="single"/>
         </w:rPr>
         <w:lastRenderedPageBreak/>
-        <w:t>Quản lý thông tin thiết bị POS</w:t>
-      </w:r>
+        <w:t xml:space="preserve">Quản lý thông tin thiết bị </w:t>
+      </w:r>
+      <w:proofErr w:type="gramStart"/>
       <w:r>
         <w:rPr>
           <w:b/>
           <w:u w:val="single"/>
         </w:rPr>
+        <w:t>POS</w:t>
+      </w:r>
+      <w:r>
+        <w:rPr>
+          <w:b/>
+          <w:u w:val="single"/>
+        </w:rPr>
         <w:t xml:space="preserve"> :</w:t>
       </w:r>
+      <w:proofErr w:type="gramEnd"/>
     </w:p>
     <w:p>
       <w:r>
@@ -2899,15 +3055,24 @@
           <w:b/>
           <w:u w:val="single"/>
         </w:rPr>
-        <w:t>Quản lý thông tin tài khoản</w:t>
-      </w:r>
+        <w:t xml:space="preserve">Quản lý thông tin tài </w:t>
+      </w:r>
+      <w:proofErr w:type="gramStart"/>
       <w:r>
         <w:rPr>
           <w:b/>
           <w:u w:val="single"/>
         </w:rPr>
+        <w:t>khoản</w:t>
+      </w:r>
+      <w:r>
+        <w:rPr>
+          <w:b/>
+          <w:u w:val="single"/>
+        </w:rPr>
         <w:t xml:space="preserve"> :</w:t>
       </w:r>
+      <w:proofErr w:type="gramEnd"/>
     </w:p>
     <w:p>
       <w:r>
@@ -2979,15 +3144,24 @@
           <w:u w:val="single"/>
         </w:rPr>
         <w:lastRenderedPageBreak/>
-        <w:t>Quản lý thông tin nhà phát hành thẻ - Tổng đại lý</w:t>
-      </w:r>
+        <w:t xml:space="preserve">Quản lý thông tin nhà phát hành thẻ - Tổng đại </w:t>
+      </w:r>
+      <w:proofErr w:type="gramStart"/>
       <w:r>
         <w:rPr>
           <w:b/>
           <w:u w:val="single"/>
         </w:rPr>
+        <w:t>lý</w:t>
+      </w:r>
+      <w:r>
+        <w:rPr>
+          <w:b/>
+          <w:u w:val="single"/>
+        </w:rPr>
         <w:t xml:space="preserve"> :</w:t>
       </w:r>
+      <w:proofErr w:type="gramEnd"/>
     </w:p>
     <w:p>
       <w:pPr>
@@ -3059,15 +3233,24 @@
           <w:b/>
           <w:u w:val="single"/>
         </w:rPr>
-        <w:t>Xuất báo cáo thống kê</w:t>
-      </w:r>
+        <w:t xml:space="preserve">Xuất báo cáo thống </w:t>
+      </w:r>
+      <w:proofErr w:type="gramStart"/>
       <w:r>
         <w:rPr>
           <w:b/>
           <w:u w:val="single"/>
         </w:rPr>
+        <w:t>kê</w:t>
+      </w:r>
+      <w:r>
+        <w:rPr>
+          <w:b/>
+          <w:u w:val="single"/>
+        </w:rPr>
         <w:t xml:space="preserve"> :</w:t>
       </w:r>
+      <w:proofErr w:type="gramEnd"/>
     </w:p>
     <w:p>
       <w:pPr>
@@ -3136,11 +3319,16 @@
         </w:numPr>
       </w:pPr>
       <w:bookmarkStart w:id="6" w:name="_Toc264499867"/>
+      <w:proofErr w:type="gramStart"/>
       <w:r>
         <w:lastRenderedPageBreak/>
         <w:t>Thiết kế class</w:t>
       </w:r>
       <w:bookmarkEnd w:id="6"/>
+      <w:r>
+        <w:t>.</w:t>
+      </w:r>
+      <w:proofErr w:type="gramEnd"/>
     </w:p>
     <w:p>
       <w:r>
@@ -3571,10 +3759,15 @@
         </w:numPr>
       </w:pPr>
       <w:bookmarkStart w:id="7" w:name="_Toc264499868"/>
+      <w:proofErr w:type="gramStart"/>
       <w:r>
         <w:t>Cấu trúc website</w:t>
       </w:r>
       <w:bookmarkEnd w:id="7"/>
+      <w:r>
+        <w:t>.</w:t>
+      </w:r>
+      <w:proofErr w:type="gramEnd"/>
     </w:p>
     <w:p>
       <w:pPr>
@@ -3586,17 +3779,30 @@
       </w:pPr>
       <w:bookmarkStart w:id="8" w:name="_Toc264499869"/>
       <w:r>
-        <w:t>Mô hình xây dựng</w:t>
+        <w:t xml:space="preserve">Mô hình xây </w:t>
+      </w:r>
+      <w:proofErr w:type="gramStart"/>
+      <w:r>
+        <w:t>dựng</w:t>
       </w:r>
       <w:bookmarkEnd w:id="8"/>
       <w:r>
         <w:t xml:space="preserve"> </w:t>
       </w:r>
-    </w:p>
-    <w:p>
-      <w:r>
-        <w:t>Website được xây dựng dựa trên mô hình MVC, trong đó bao gồm các thành phần :</w:t>
-      </w:r>
+      <w:r>
+        <w:t>.</w:t>
+      </w:r>
+      <w:proofErr w:type="gramEnd"/>
+    </w:p>
+    <w:p>
+      <w:r>
+        <w:t xml:space="preserve">Website được xây dựng dựa trên mô hình MVC, trong đó bao gồm các thành </w:t>
+      </w:r>
+      <w:proofErr w:type="gramStart"/>
+      <w:r>
+        <w:t>phần :</w:t>
+      </w:r>
+      <w:proofErr w:type="gramEnd"/>
     </w:p>
     <w:p>
       <w:pPr>
@@ -3606,11 +3812,19 @@
           <w:numId w:val="4"/>
         </w:numPr>
       </w:pPr>
+      <w:proofErr w:type="gramStart"/>
       <w:r>
         <w:t>M</w:t>
       </w:r>
       <w:r>
-        <w:t>odel :  đảm nhận các chức năng thao tác, xử lý tương tác với cơ sở dữ liệu</w:t>
+        <w:t>odel :</w:t>
+      </w:r>
+      <w:proofErr w:type="gramEnd"/>
+      <w:r>
+        <w:t xml:space="preserve">  đảm nhận các chức năng thao tác, xử lý tương tác với cơ sở dữ liệu</w:t>
+      </w:r>
+      <w:r>
+        <w:t>.</w:t>
       </w:r>
     </w:p>
     <w:p>
@@ -3621,8 +3835,16 @@
           <w:numId w:val="4"/>
         </w:numPr>
       </w:pPr>
-      <w:r>
-        <w:t>View : đảm nhận các view theo từng chức năng đáp ứng cho khách hàng</w:t>
+      <w:proofErr w:type="gramStart"/>
+      <w:r>
+        <w:t>View :</w:t>
+      </w:r>
+      <w:proofErr w:type="gramEnd"/>
+      <w:r>
+        <w:t xml:space="preserve"> đảm nhận các view theo từng chức năng đáp ứng cho khách hàng</w:t>
+      </w:r>
+      <w:r>
+        <w:t>.</w:t>
       </w:r>
     </w:p>
     <w:p>
@@ -3633,8 +3855,16 @@
           <w:numId w:val="4"/>
         </w:numPr>
       </w:pPr>
-      <w:r>
-        <w:t>Controller : Điểu khiển các xử lý nghiệp vụ</w:t>
+      <w:proofErr w:type="gramStart"/>
+      <w:r>
+        <w:t>Controller :</w:t>
+      </w:r>
+      <w:proofErr w:type="gramEnd"/>
+      <w:r>
+        <w:t xml:space="preserve"> Điểu khiển các xử lý nghiệp vụ</w:t>
+      </w:r>
+      <w:r>
+        <w:t>.</w:t>
       </w:r>
     </w:p>
     <w:p>
@@ -3744,9 +3974,11 @@
                     <w:pPr>
                       <w:jc w:val="center"/>
                     </w:pPr>
+                    <w:proofErr w:type="gramStart"/>
                     <w:r>
                       <w:t>index</w:t>
                     </w:r>
+                    <w:proofErr w:type="gramEnd"/>
                   </w:p>
                 </w:txbxContent>
               </v:textbox>
@@ -3908,7 +4140,10 @@
         </w:numPr>
       </w:pPr>
       <w:r>
-        <w:t>Bất cứ request nào được gửi lên đều đi thông qua trang index, trang index sẽ tiến hành xử lý parse thông tin request ra</w:t>
+        <w:t>Bất cứ request nào được gửi lên đều đi thông qua trang index, trang index sẽ tiến hành xử</w:t>
+      </w:r>
+      <w:r>
+        <w:t xml:space="preserve"> lý parse thông tin request.</w:t>
       </w:r>
     </w:p>
     <w:p>
@@ -3928,6 +4163,9 @@
       <w:r>
         <w:t>er xử lý</w:t>
       </w:r>
+      <w:r>
+        <w:t>.</w:t>
+      </w:r>
     </w:p>
     <w:p>
       <w:pPr>
@@ -3943,6 +4181,9 @@
       <w:r>
         <w:t>er sẽ dựa trên những yêu cầu để tiến hành thực thi nhựng tác vụ liên quan đến nghiệp vụ</w:t>
       </w:r>
+      <w:r>
+        <w:t>.</w:t>
+      </w:r>
     </w:p>
     <w:p>
       <w:pPr>
@@ -3955,6 +4196,9 @@
       <w:r>
         <w:t>Các tác vụ liên quan đến nghiệp vụ được thực thi với sự hỗ trợ từ model, cung cấp việc kết nối đến cơ sở dữ liệu cũng như truy xuất cơ sở dữ liệu</w:t>
       </w:r>
+      <w:r>
+        <w:t>.</w:t>
+      </w:r>
     </w:p>
     <w:p>
       <w:pPr>
@@ -3967,6 +4211,9 @@
       <w:r>
         <w:t>Sau khi truy xuất và thực thi, model sẽ gửi lại những thông tin về các action đã gọi chúng</w:t>
       </w:r>
+      <w:r>
+        <w:t>.</w:t>
+      </w:r>
     </w:p>
     <w:p>
       <w:pPr>
@@ -3979,6 +4226,9 @@
       <w:r>
         <w:t>Các action sẽ đón nhận thông tin trả về từ model rồi kết xuất dữ liệu nhận được và đẩy ra các mẫu template và kết xuất lại thành những view (7) để sau đó gửi những phản hồi này về client</w:t>
       </w:r>
+      <w:r>
+        <w:t>.</w:t>
+      </w:r>
     </w:p>
     <w:p>
       <w:pPr>
@@ -3989,6 +4239,7 @@
         </w:numPr>
       </w:pPr>
       <w:bookmarkStart w:id="10" w:name="_Toc264499871"/>
+      <w:proofErr w:type="gramStart"/>
       <w:r>
         <w:t>Cấu trúc tổ chức</w:t>
       </w:r>
@@ -3996,6 +4247,10 @@
         <w:t xml:space="preserve"> project</w:t>
       </w:r>
       <w:bookmarkEnd w:id="10"/>
+      <w:r>
+        <w:t>.</w:t>
+      </w:r>
+      <w:proofErr w:type="gramEnd"/>
     </w:p>
     <w:p>
       <w:r>
@@ -4070,11 +4325,19 @@
       <w:r>
         <w:t xml:space="preserve"> </w:t>
       </w:r>
+      <w:proofErr w:type="gramStart"/>
       <w:r>
         <w:t>page</w:t>
       </w:r>
       <w:r>
-        <w:t>s : Chứa đựng những file jsp của website</w:t>
+        <w:t>s :</w:t>
+      </w:r>
+      <w:proofErr w:type="gramEnd"/>
+      <w:r>
+        <w:t xml:space="preserve"> Chứa đựng những file jsp của website</w:t>
+      </w:r>
+      <w:r>
+        <w:t>.</w:t>
       </w:r>
     </w:p>
     <w:tbl>
@@ -4125,7 +4388,7 @@
                 <v:shape id="_x0000_i1026" type="#_x0000_t75" style="width:171.75pt;height:137.25pt" o:ole="">
                   <v:imagedata r:id="rId23" o:title=""/>
                 </v:shape>
-                <o:OLEObject Type="Embed" ProgID="PBrush" ShapeID="_x0000_i1026" DrawAspect="Content" ObjectID="_1338241727" r:id="rId24"/>
+                <o:OLEObject Type="Embed" ProgID="PBrush" ShapeID="_x0000_i1026" DrawAspect="Content" ObjectID="_1338410742" r:id="rId24"/>
               </w:object>
             </w:r>
           </w:p>
@@ -4144,7 +4407,18 @@
               <w:ind w:left="522"/>
             </w:pPr>
             <w:r>
-              <w:t>Thư mụ WEB-INF : chứa thông tin cấu hình database, username, account, cấu hình website. File web.xml</w:t>
+              <w:t>Thư mụ WEB-</w:t>
+            </w:r>
+            <w:proofErr w:type="gramStart"/>
+            <w:r>
+              <w:t>INF :</w:t>
+            </w:r>
+            <w:proofErr w:type="gramEnd"/>
+            <w:r>
+              <w:t xml:space="preserve"> chứa thông tin cấu hình database, username, account, cấu hình website. File web.xml</w:t>
+            </w:r>
+            <w:r>
+              <w:t>.</w:t>
             </w:r>
           </w:p>
           <w:p>
@@ -4156,8 +4430,16 @@
               </w:numPr>
               <w:ind w:left="522"/>
             </w:pPr>
-            <w:r>
-              <w:t>Controller : chứa các file control xử lý các nghiệp vụ</w:t>
+            <w:proofErr w:type="gramStart"/>
+            <w:r>
+              <w:t>Controller :</w:t>
+            </w:r>
+            <w:proofErr w:type="gramEnd"/>
+            <w:r>
+              <w:t xml:space="preserve"> chứa các file control xử lý các nghiệp vụ</w:t>
+            </w:r>
+            <w:r>
+              <w:t>.</w:t>
             </w:r>
           </w:p>
           <w:p>
@@ -4169,8 +4451,16 @@
               </w:numPr>
               <w:ind w:left="522"/>
             </w:pPr>
-            <w:r>
-              <w:t>Css : chứa file css cho website</w:t>
+            <w:proofErr w:type="gramStart"/>
+            <w:r>
+              <w:t>Css :</w:t>
+            </w:r>
+            <w:proofErr w:type="gramEnd"/>
+            <w:r>
+              <w:t xml:space="preserve"> chứa file css cho website</w:t>
+            </w:r>
+            <w:r>
+              <w:t>.</w:t>
             </w:r>
           </w:p>
           <w:p>
@@ -4182,8 +4472,16 @@
               </w:numPr>
               <w:ind w:left="522"/>
             </w:pPr>
-            <w:r>
-              <w:t>Images : chứa đựng hình ảnh</w:t>
+            <w:proofErr w:type="gramStart"/>
+            <w:r>
+              <w:t>Images :</w:t>
+            </w:r>
+            <w:proofErr w:type="gramEnd"/>
+            <w:r>
+              <w:t xml:space="preserve"> chứa đựng hình ảnh</w:t>
+            </w:r>
+            <w:r>
+              <w:t>.</w:t>
             </w:r>
           </w:p>
           <w:p>
@@ -4195,8 +4493,16 @@
               </w:numPr>
               <w:ind w:left="522"/>
             </w:pPr>
-            <w:r>
-              <w:t>Include : chứa file cần include bởi các page khác</w:t>
+            <w:proofErr w:type="gramStart"/>
+            <w:r>
+              <w:t>Include :</w:t>
+            </w:r>
+            <w:proofErr w:type="gramEnd"/>
+            <w:r>
+              <w:t xml:space="preserve"> chứa file cần include bởi các page khác</w:t>
+            </w:r>
+            <w:r>
+              <w:t>.</w:t>
             </w:r>
           </w:p>
           <w:p>
@@ -4208,8 +4514,16 @@
               </w:numPr>
               <w:ind w:left="522"/>
             </w:pPr>
-            <w:r>
-              <w:t>Js : chứa các file javascript</w:t>
+            <w:proofErr w:type="gramStart"/>
+            <w:r>
+              <w:t>Js :</w:t>
+            </w:r>
+            <w:proofErr w:type="gramEnd"/>
+            <w:r>
+              <w:t xml:space="preserve"> chứa các file javascript</w:t>
+            </w:r>
+            <w:r>
+              <w:t>.</w:t>
             </w:r>
           </w:p>
           <w:p>
@@ -4224,6 +4538,9 @@
             <w:r>
               <w:t>Views: chứa các view cho việc kết xuất dữ liệu để hiển thị lên website</w:t>
             </w:r>
+            <w:r>
+              <w:t>.</w:t>
+            </w:r>
           </w:p>
           <w:p>
             <w:pPr>
@@ -4234,8 +4551,16 @@
               </w:numPr>
               <w:ind w:left="522"/>
             </w:pPr>
-            <w:r>
-              <w:t>Index.jsp : file index</w:t>
+            <w:proofErr w:type="gramStart"/>
+            <w:r>
+              <w:t>Index.jsp :</w:t>
+            </w:r>
+            <w:proofErr w:type="gramEnd"/>
+            <w:r>
+              <w:t xml:space="preserve"> file index</w:t>
+            </w:r>
+            <w:r>
+              <w:t>.</w:t>
             </w:r>
           </w:p>
           <w:p>
@@ -4247,8 +4572,16 @@
               </w:numPr>
               <w:ind w:left="522"/>
             </w:pPr>
-            <w:r>
-              <w:t>Aboutus.jsp : thông tin về website</w:t>
+            <w:proofErr w:type="gramStart"/>
+            <w:r>
+              <w:t>Aboutus.jsp :</w:t>
+            </w:r>
+            <w:proofErr w:type="gramEnd"/>
+            <w:r>
+              <w:t xml:space="preserve"> thông tin về website</w:t>
+            </w:r>
+            <w:r>
+              <w:t>.</w:t>
             </w:r>
           </w:p>
         </w:tc>
@@ -4264,6 +4597,9 @@
       </w:pPr>
       <w:r>
         <w:t>Thư mục configuaration files</w:t>
+      </w:r>
+      <w:r>
+        <w:t>.</w:t>
       </w:r>
     </w:p>
     <w:tbl>
@@ -4295,7 +4631,7 @@
                 <v:shape id="_x0000_i1027" type="#_x0000_t75" style="width:134.25pt;height:53.25pt" o:ole="">
                   <v:imagedata r:id="rId25" o:title=""/>
                 </v:shape>
-                <o:OLEObject Type="Embed" ProgID="PBrush" ShapeID="_x0000_i1027" DrawAspect="Content" ObjectID="_1338241728" r:id="rId26"/>
+                <o:OLEObject Type="Embed" ProgID="PBrush" ShapeID="_x0000_i1027" DrawAspect="Content" ObjectID="_1338410743" r:id="rId26"/>
               </w:object>
             </w:r>
           </w:p>
@@ -4307,6 +4643,9 @@
           <w:p>
             <w:r>
               <w:t>Chứa đựng các file cấu hình cho website ( là các file chứa trog thư mục WEB-INF</w:t>
+            </w:r>
+            <w:r>
+              <w:t>.</w:t>
             </w:r>
           </w:p>
         </w:tc>
@@ -4321,17 +4660,27 @@
           <w:numId w:val="11"/>
         </w:numPr>
       </w:pPr>
+      <w:proofErr w:type="gramStart"/>
       <w:r>
         <w:t>Thư mục Server Resources</w:t>
       </w:r>
+      <w:r>
+        <w:t>.</w:t>
+      </w:r>
+      <w:proofErr w:type="gramEnd"/>
     </w:p>
     <w:p>
       <w:pPr>
         <w:pStyle w:val="ListParagraph"/>
       </w:pPr>
+      <w:proofErr w:type="gramStart"/>
       <w:r>
         <w:t>Không sử dụng</w:t>
       </w:r>
+      <w:r>
+        <w:t>.</w:t>
+      </w:r>
+      <w:proofErr w:type="gramEnd"/>
     </w:p>
     <w:p>
       <w:pPr>
@@ -4342,7 +4691,18 @@
         </w:numPr>
       </w:pPr>
       <w:r>
-        <w:t>Thư mục Source Packages : Chứa các class xử lý, tương tác với cơ sở dữ liệu, đóng vai trò là model trong mô hình MVC</w:t>
+        <w:t xml:space="preserve">Thư mục Source </w:t>
+      </w:r>
+      <w:proofErr w:type="gramStart"/>
+      <w:r>
+        <w:t>Packages :</w:t>
+      </w:r>
+      <w:proofErr w:type="gramEnd"/>
+      <w:r>
+        <w:t xml:space="preserve"> Chứa các class xử lý, tương tác với cơ sở dữ liệu, đóng vai trò là model trong mô hình MVC</w:t>
+      </w:r>
+      <w:r>
+        <w:t>.</w:t>
       </w:r>
     </w:p>
     <w:tbl>
@@ -4374,7 +4734,7 @@
                 <v:shape id="_x0000_i1028" type="#_x0000_t75" style="width:135.75pt;height:97.5pt" o:ole="">
                   <v:imagedata r:id="rId27" o:title=""/>
                 </v:shape>
-                <o:OLEObject Type="Embed" ProgID="PBrush" ShapeID="_x0000_i1028" DrawAspect="Content" ObjectID="_1338241729" r:id="rId28"/>
+                <o:OLEObject Type="Embed" ProgID="PBrush" ShapeID="_x0000_i1028" DrawAspect="Content" ObjectID="_1338410744" r:id="rId28"/>
               </w:object>
             </w:r>
           </w:p>
@@ -4384,36 +4744,84 @@
             <w:tcW w:w="4788" w:type="dxa"/>
           </w:tcPr>
           <w:p>
-            <w:r>
-              <w:t>BUS : Busisiness layer</w:t>
-            </w:r>
-          </w:p>
-          <w:p>
-            <w:r>
-              <w:t>DAO : Data transfer layer</w:t>
-            </w:r>
-          </w:p>
-          <w:p>
-            <w:r>
-              <w:t>DTO : Data transfer object</w:t>
-            </w:r>
-          </w:p>
-          <w:p>
-            <w:r>
-              <w:t>UTIL : cung cấp các thông tin kết nối cơ sỡ dữ liệu, những chức năng bổ sung cho project</w:t>
-            </w:r>
-          </w:p>
-          <w:p>
-            <w:r>
-              <w:t>DAO.iDAO : cung cấp các interface cho lớp DAO</w:t>
-            </w:r>
-          </w:p>
-          <w:p>
-            <w:r>
-              <w:t xml:space="preserve">DAO.FACTORY : cung cấp việc </w:t>
+            <w:proofErr w:type="gramStart"/>
+            <w:r>
+              <w:t>BUS :</w:t>
+            </w:r>
+            <w:proofErr w:type="gramEnd"/>
+            <w:r>
+              <w:t xml:space="preserve"> Busisiness layer</w:t>
+            </w:r>
+            <w:r>
+              <w:t>.</w:t>
+            </w:r>
+          </w:p>
+          <w:p>
+            <w:proofErr w:type="gramStart"/>
+            <w:r>
+              <w:t>DAO :</w:t>
+            </w:r>
+            <w:proofErr w:type="gramEnd"/>
+            <w:r>
+              <w:t xml:space="preserve"> Data transfer layer</w:t>
+            </w:r>
+            <w:r>
+              <w:t>.</w:t>
+            </w:r>
+          </w:p>
+          <w:p>
+            <w:proofErr w:type="gramStart"/>
+            <w:r>
+              <w:t>DTO :</w:t>
+            </w:r>
+            <w:proofErr w:type="gramEnd"/>
+            <w:r>
+              <w:t xml:space="preserve"> Data transfer object</w:t>
+            </w:r>
+            <w:r>
+              <w:t>.</w:t>
+            </w:r>
+          </w:p>
+          <w:p>
+            <w:proofErr w:type="gramStart"/>
+            <w:r>
+              <w:t>UTIL :</w:t>
+            </w:r>
+            <w:proofErr w:type="gramEnd"/>
+            <w:r>
+              <w:t xml:space="preserve"> cung cấp các thông tin kết nối cơ sỡ dữ liệu, những chức năng bổ sung cho project</w:t>
+            </w:r>
+            <w:r>
+              <w:t>.</w:t>
+            </w:r>
+          </w:p>
+          <w:p>
+            <w:proofErr w:type="gramStart"/>
+            <w:r>
+              <w:t>DAO.iDAO :</w:t>
+            </w:r>
+            <w:proofErr w:type="gramEnd"/>
+            <w:r>
+              <w:t xml:space="preserve"> cung cấp các interface cho lớp DAO</w:t>
+            </w:r>
+            <w:r>
+              <w:t>.</w:t>
+            </w:r>
+          </w:p>
+          <w:p>
+            <w:proofErr w:type="gramStart"/>
+            <w:r>
+              <w:t>DAO.FACTORY :</w:t>
+            </w:r>
+            <w:proofErr w:type="gramEnd"/>
+            <w:r>
+              <w:t xml:space="preserve"> cung cấp việc </w:t>
             </w:r>
             <w:r>
               <w:t>khởi tạo các class trong quá trình xử lý</w:t>
+            </w:r>
+            <w:r>
+              <w:t>.</w:t>
             </w:r>
           </w:p>
         </w:tc>
@@ -4421,8 +4829,13 @@
     </w:tbl>
     <w:p>
       <w:r>
-        <w:t>Cấu trúc các package :</w:t>
-      </w:r>
+        <w:t xml:space="preserve">Cấu trúc các </w:t>
+      </w:r>
+      <w:proofErr w:type="gramStart"/>
+      <w:r>
+        <w:t>package :</w:t>
+      </w:r>
+      <w:proofErr w:type="gramEnd"/>
     </w:p>
     <w:p>
       <w:pPr>
@@ -4434,6 +4847,9 @@
       </w:pPr>
       <w:r>
         <w:t>BUS</w:t>
+      </w:r>
+      <w:r>
+        <w:t>.</w:t>
       </w:r>
     </w:p>
     <w:tbl>
@@ -4443,29 +4859,12 @@
         <w:tblLook w:val="04A0"/>
       </w:tblPr>
       <w:tblGrid>
-        <w:gridCol w:w="3771"/>
         <w:gridCol w:w="3010"/>
         <w:gridCol w:w="2795"/>
       </w:tblGrid>
       <w:tr>
         <w:tc>
           <w:tcPr>
-            <w:tcW w:w="3771" w:type="dxa"/>
-            <w:vMerge w:val="restart"/>
-          </w:tcPr>
-          <w:p>
-            <w:r>
-              <w:object w:dxaOrig="3315" w:dyaOrig="2940">
-                <v:shape id="_x0000_i1029" type="#_x0000_t75" style="width:165.75pt;height:147pt" o:ole="">
-                  <v:imagedata r:id="rId29" o:title=""/>
-                </v:shape>
-                <o:OLEObject Type="Embed" ProgID="PBrush" ShapeID="_x0000_i1029" DrawAspect="Content" ObjectID="_1338241730" r:id="rId30"/>
-              </w:object>
-            </w:r>
-          </w:p>
-        </w:tc>
-        <w:tc>
-          <w:tcPr>
             <w:tcW w:w="3010" w:type="dxa"/>
           </w:tcPr>
           <w:p>
@@ -4481,6 +4880,9 @@
           <w:p>
             <w:r>
               <w:t>Lớp BUS xử lý các nghiệp vụ thuộc về quyền quản trị</w:t>
+            </w:r>
+            <w:r>
+              <w:t>.</w:t>
             </w:r>
           </w:p>
         </w:tc>
@@ -4488,13 +4890,6 @@
       <w:tr>
         <w:tc>
           <w:tcPr>
-            <w:tcW w:w="3771" w:type="dxa"/>
-            <w:vMerge/>
-          </w:tcPr>
-          <w:p/>
-        </w:tc>
-        <w:tc>
-          <w:tcPr>
             <w:tcW w:w="3010" w:type="dxa"/>
           </w:tcPr>
           <w:p>
@@ -4510,6 +4905,9 @@
           <w:p>
             <w:r>
               <w:t>Lớp BUS xử lý các nghiệp vụ quản lý thẻ</w:t>
+            </w:r>
+            <w:r>
+              <w:t>.</w:t>
             </w:r>
           </w:p>
         </w:tc>
@@ -4517,13 +4915,6 @@
       <w:tr>
         <w:tc>
           <w:tcPr>
-            <w:tcW w:w="3771" w:type="dxa"/>
-            <w:vMerge/>
-          </w:tcPr>
-          <w:p/>
-        </w:tc>
-        <w:tc>
-          <w:tcPr>
             <w:tcW w:w="3010" w:type="dxa"/>
           </w:tcPr>
           <w:p>
@@ -4539,6 +4930,9 @@
           <w:p>
             <w:r>
               <w:t>Xử lý các nghiệp vụ thuộc về khách hàng</w:t>
+            </w:r>
+            <w:r>
+              <w:t>.</w:t>
             </w:r>
           </w:p>
         </w:tc>
@@ -4546,13 +4940,6 @@
       <w:tr>
         <w:tc>
           <w:tcPr>
-            <w:tcW w:w="3771" w:type="dxa"/>
-            <w:vMerge/>
-          </w:tcPr>
-          <w:p/>
-        </w:tc>
-        <w:tc>
-          <w:tcPr>
             <w:tcW w:w="3010" w:type="dxa"/>
           </w:tcPr>
           <w:p>
@@ -4568,6 +4955,9 @@
           <w:p>
             <w:r>
               <w:t>Xử lý các nghiệp vụ về quà tặng, quản lý quà tặng</w:t>
+            </w:r>
+            <w:r>
+              <w:t>.</w:t>
             </w:r>
           </w:p>
         </w:tc>
@@ -4575,13 +4965,6 @@
       <w:tr>
         <w:tc>
           <w:tcPr>
-            <w:tcW w:w="3771" w:type="dxa"/>
-            <w:vMerge/>
-          </w:tcPr>
-          <w:p/>
-        </w:tc>
-        <w:tc>
-          <w:tcPr>
             <w:tcW w:w="3010" w:type="dxa"/>
           </w:tcPr>
           <w:p>
@@ -4597,6 +4980,9 @@
           <w:p>
             <w:r>
               <w:t>Xử lý các nghiệp vụ thống kê hệ thống</w:t>
+            </w:r>
+            <w:r>
+              <w:t>.</w:t>
             </w:r>
           </w:p>
         </w:tc>
@@ -4604,13 +4990,6 @@
       <w:tr>
         <w:tc>
           <w:tcPr>
-            <w:tcW w:w="3771" w:type="dxa"/>
-            <w:vMerge/>
-          </w:tcPr>
-          <w:p/>
-        </w:tc>
-        <w:tc>
-          <w:tcPr>
             <w:tcW w:w="3010" w:type="dxa"/>
           </w:tcPr>
           <w:p>
@@ -4637,17 +5016,11 @@
       <w:tr>
         <w:tc>
           <w:tcPr>
-            <w:tcW w:w="3771" w:type="dxa"/>
-            <w:vMerge/>
-          </w:tcPr>
-          <w:p/>
-        </w:tc>
-        <w:tc>
-          <w:tcPr>
             <w:tcW w:w="3010" w:type="dxa"/>
           </w:tcPr>
           <w:p>
             <w:r>
+              <w:lastRenderedPageBreak/>
               <w:t>BUS_JPOS_PoSCC</w:t>
             </w:r>
           </w:p>
@@ -4659,6 +5032,9 @@
           <w:p>
             <w:r>
               <w:t>Quản lý các loại thiết bị liên kết đến hệ thống</w:t>
+            </w:r>
+            <w:r>
+              <w:t>.</w:t>
             </w:r>
           </w:p>
         </w:tc>
@@ -4666,13 +5042,6 @@
       <w:tr>
         <w:tc>
           <w:tcPr>
-            <w:tcW w:w="3771" w:type="dxa"/>
-            <w:vMerge/>
-          </w:tcPr>
-          <w:p/>
-        </w:tc>
-        <w:tc>
-          <w:tcPr>
             <w:tcW w:w="3010" w:type="dxa"/>
           </w:tcPr>
           <w:p>
@@ -4688,6 +5057,9 @@
           <w:p>
             <w:r>
               <w:t>Quản lý các trạng thái</w:t>
+            </w:r>
+            <w:r>
+              <w:t>.</w:t>
             </w:r>
           </w:p>
         </w:tc>
@@ -4695,13 +5067,6 @@
       <w:tr>
         <w:tc>
           <w:tcPr>
-            <w:tcW w:w="3771" w:type="dxa"/>
-            <w:vMerge/>
-          </w:tcPr>
-          <w:p/>
-        </w:tc>
-        <w:tc>
-          <w:tcPr>
             <w:tcW w:w="3010" w:type="dxa"/>
           </w:tcPr>
           <w:p>
@@ -4717,6 +5082,9 @@
           <w:p>
             <w:r>
               <w:t>Quản lý thiết bị</w:t>
+            </w:r>
+            <w:r>
+              <w:t>.</w:t>
             </w:r>
           </w:p>
         </w:tc>
@@ -4724,13 +5092,6 @@
       <w:tr>
         <w:tc>
           <w:tcPr>
-            <w:tcW w:w="3771" w:type="dxa"/>
-            <w:vMerge/>
-          </w:tcPr>
-          <w:p/>
-        </w:tc>
-        <w:tc>
-          <w:tcPr>
             <w:tcW w:w="3010" w:type="dxa"/>
           </w:tcPr>
           <w:p>
@@ -4746,6 +5107,9 @@
           <w:p>
             <w:r>
               <w:t>Quản lý thông tin tổng đại lý</w:t>
+            </w:r>
+            <w:r>
+              <w:t>.</w:t>
             </w:r>
           </w:p>
         </w:tc>
@@ -4760,9 +5124,14 @@
           <w:numId w:val="12"/>
         </w:numPr>
       </w:pPr>
+      <w:proofErr w:type="gramStart"/>
       <w:r>
         <w:t>DAO</w:t>
       </w:r>
+      <w:r>
+        <w:t>.</w:t>
+      </w:r>
+      <w:proofErr w:type="gramEnd"/>
     </w:p>
     <w:tbl>
       <w:tblPr>
@@ -4771,29 +5140,12 @@
         <w:tblLook w:val="04A0"/>
       </w:tblPr>
       <w:tblGrid>
-        <w:gridCol w:w="3951"/>
         <w:gridCol w:w="2973"/>
         <w:gridCol w:w="2652"/>
       </w:tblGrid>
       <w:tr>
         <w:tc>
           <w:tcPr>
-            <w:tcW w:w="3951" w:type="dxa"/>
-            <w:vMerge w:val="restart"/>
-          </w:tcPr>
-          <w:p>
-            <w:r>
-              <w:object w:dxaOrig="3570" w:dyaOrig="3765">
-                <v:shape id="_x0000_i1030" type="#_x0000_t75" style="width:178.5pt;height:188.25pt" o:ole="">
-                  <v:imagedata r:id="rId31" o:title=""/>
-                </v:shape>
-                <o:OLEObject Type="Embed" ProgID="PBrush" ShapeID="_x0000_i1030" DrawAspect="Content" ObjectID="_1338241731" r:id="rId32"/>
-              </w:object>
-            </w:r>
-          </w:p>
-        </w:tc>
-        <w:tc>
-          <w:tcPr>
             <w:tcW w:w="2973" w:type="dxa"/>
           </w:tcPr>
           <w:p>
@@ -4809,6 +5161,9 @@
           <w:p>
             <w:r>
               <w:t>Lớp DAO truy vấn thông tin về quản lý hệ thống</w:t>
+            </w:r>
+            <w:r>
+              <w:t>.</w:t>
             </w:r>
           </w:p>
         </w:tc>
@@ -4816,13 +5171,6 @@
       <w:tr>
         <w:tc>
           <w:tcPr>
-            <w:tcW w:w="3951" w:type="dxa"/>
-            <w:vMerge/>
-          </w:tcPr>
-          <w:p/>
-        </w:tc>
-        <w:tc>
-          <w:tcPr>
             <w:tcW w:w="2973" w:type="dxa"/>
           </w:tcPr>
           <w:p>
@@ -4838,6 +5186,9 @@
           <w:p>
             <w:r>
               <w:t>Lớp DAO truy vấn thông tin quản lý thẻ</w:t>
+            </w:r>
+            <w:r>
+              <w:t>.</w:t>
             </w:r>
           </w:p>
         </w:tc>
@@ -4845,13 +5196,6 @@
       <w:tr>
         <w:tc>
           <w:tcPr>
-            <w:tcW w:w="3951" w:type="dxa"/>
-            <w:vMerge/>
-          </w:tcPr>
-          <w:p/>
-        </w:tc>
-        <w:tc>
-          <w:tcPr>
             <w:tcW w:w="2973" w:type="dxa"/>
           </w:tcPr>
           <w:p>
@@ -4867,6 +5211,9 @@
           <w:p>
             <w:r>
               <w:t>Lớp DAO truy vấn thông tin khách hàng</w:t>
+            </w:r>
+            <w:r>
+              <w:t>.</w:t>
             </w:r>
           </w:p>
         </w:tc>
@@ -4874,13 +5221,6 @@
       <w:tr>
         <w:tc>
           <w:tcPr>
-            <w:tcW w:w="3951" w:type="dxa"/>
-            <w:vMerge/>
-          </w:tcPr>
-          <w:p/>
-        </w:tc>
-        <w:tc>
-          <w:tcPr>
             <w:tcW w:w="2973" w:type="dxa"/>
           </w:tcPr>
           <w:p>
@@ -4896,6 +5236,9 @@
           <w:p>
             <w:r>
               <w:t>Lớp DAO truy vấn thông tin quà tặng</w:t>
+            </w:r>
+            <w:r>
+              <w:t>.</w:t>
             </w:r>
           </w:p>
         </w:tc>
@@ -4903,13 +5246,6 @@
       <w:tr>
         <w:tc>
           <w:tcPr>
-            <w:tcW w:w="3951" w:type="dxa"/>
-            <w:vMerge/>
-          </w:tcPr>
-          <w:p/>
-        </w:tc>
-        <w:tc>
-          <w:tcPr>
             <w:tcW w:w="2973" w:type="dxa"/>
           </w:tcPr>
           <w:p>
@@ -4924,7 +5260,16 @@
           </w:tcPr>
           <w:p>
             <w:r>
-              <w:t>Lớp DAO truy vấn thông tin bổ sung cho lốp DAO_JPOS_Log</w:t>
+              <w:t>Lớp DAO truy vấn thông tin bổ sung cho l</w:t>
+            </w:r>
+            <w:r>
+              <w:t>ớ</w:t>
+            </w:r>
+            <w:r>
+              <w:t>p DAO_JPOS_Log</w:t>
+            </w:r>
+            <w:r>
+              <w:t>.</w:t>
             </w:r>
           </w:p>
         </w:tc>
@@ -4932,13 +5277,6 @@
       <w:tr>
         <w:tc>
           <w:tcPr>
-            <w:tcW w:w="3951" w:type="dxa"/>
-            <w:vMerge/>
-          </w:tcPr>
-          <w:p/>
-        </w:tc>
-        <w:tc>
-          <w:tcPr>
             <w:tcW w:w="2973" w:type="dxa"/>
           </w:tcPr>
           <w:p>
@@ -4954,6 +5292,9 @@
           <w:p>
             <w:r>
               <w:t>Lớp DAO truy vấn thông tin log của hệ thống</w:t>
+            </w:r>
+            <w:r>
+              <w:t>.</w:t>
             </w:r>
           </w:p>
         </w:tc>
@@ -4961,13 +5302,6 @@
       <w:tr>
         <w:tc>
           <w:tcPr>
-            <w:tcW w:w="3951" w:type="dxa"/>
-            <w:vMerge/>
-          </w:tcPr>
-          <w:p/>
-        </w:tc>
-        <w:tc>
-          <w:tcPr>
             <w:tcW w:w="2973" w:type="dxa"/>
           </w:tcPr>
           <w:p>
@@ -4983,6 +5317,9 @@
           <w:p>
             <w:r>
               <w:t>Lớp DAO truy vấn thông tin đại lý</w:t>
+            </w:r>
+            <w:r>
+              <w:t>.</w:t>
             </w:r>
           </w:p>
         </w:tc>
@@ -4990,13 +5327,6 @@
       <w:tr>
         <w:tc>
           <w:tcPr>
-            <w:tcW w:w="3951" w:type="dxa"/>
-            <w:vMerge/>
-          </w:tcPr>
-          <w:p/>
-        </w:tc>
-        <w:tc>
-          <w:tcPr>
             <w:tcW w:w="2973" w:type="dxa"/>
           </w:tcPr>
           <w:p>
@@ -5012,6 +5342,9 @@
           <w:p>
             <w:r>
               <w:t>Lớp DAO truy vấn thông tin các loại thiết bị</w:t>
+            </w:r>
+            <w:r>
+              <w:t>.</w:t>
             </w:r>
           </w:p>
         </w:tc>
@@ -5019,13 +5352,6 @@
       <w:tr>
         <w:tc>
           <w:tcPr>
-            <w:tcW w:w="3951" w:type="dxa"/>
-            <w:vMerge/>
-          </w:tcPr>
-          <w:p/>
-        </w:tc>
-        <w:tc>
-          <w:tcPr>
             <w:tcW w:w="2973" w:type="dxa"/>
           </w:tcPr>
           <w:p>
@@ -5041,6 +5367,9 @@
           <w:p>
             <w:r>
               <w:t>Truy vấn thông tin trạng thái</w:t>
+            </w:r>
+            <w:r>
+              <w:t>.</w:t>
             </w:r>
           </w:p>
         </w:tc>
@@ -5048,13 +5377,6 @@
       <w:tr>
         <w:tc>
           <w:tcPr>
-            <w:tcW w:w="3951" w:type="dxa"/>
-            <w:vMerge/>
-          </w:tcPr>
-          <w:p/>
-        </w:tc>
-        <w:tc>
-          <w:tcPr>
             <w:tcW w:w="2973" w:type="dxa"/>
           </w:tcPr>
           <w:p>
@@ -5070,6 +5392,9 @@
           <w:p>
             <w:r>
               <w:t>Truy vấn các task mà hệ thống có thể thực thi</w:t>
+            </w:r>
+            <w:r>
+              <w:t>.</w:t>
             </w:r>
           </w:p>
         </w:tc>
@@ -5077,13 +5402,6 @@
       <w:tr>
         <w:tc>
           <w:tcPr>
-            <w:tcW w:w="3951" w:type="dxa"/>
-            <w:vMerge/>
-          </w:tcPr>
-          <w:p/>
-        </w:tc>
-        <w:tc>
-          <w:tcPr>
             <w:tcW w:w="2973" w:type="dxa"/>
           </w:tcPr>
           <w:p>
@@ -5099,6 +5417,9 @@
           <w:p>
             <w:r>
               <w:t>Truy vấn thông tin thiết bị</w:t>
+            </w:r>
+            <w:r>
+              <w:t>.</w:t>
             </w:r>
           </w:p>
         </w:tc>
@@ -5106,13 +5427,6 @@
       <w:tr>
         <w:tc>
           <w:tcPr>
-            <w:tcW w:w="3951" w:type="dxa"/>
-            <w:vMerge/>
-          </w:tcPr>
-          <w:p/>
-        </w:tc>
-        <w:tc>
-          <w:tcPr>
             <w:tcW w:w="2973" w:type="dxa"/>
           </w:tcPr>
           <w:p>
@@ -5128,6 +5442,9 @@
           <w:p>
             <w:r>
               <w:t>Cung cấp các thông tin kết nối tới cơ sở dữ liệu</w:t>
+            </w:r>
+            <w:r>
+              <w:t>.</w:t>
             </w:r>
           </w:p>
         </w:tc>
@@ -5135,13 +5452,6 @@
       <w:tr>
         <w:tc>
           <w:tcPr>
-            <w:tcW w:w="3951" w:type="dxa"/>
-            <w:vMerge/>
-          </w:tcPr>
-          <w:p/>
-        </w:tc>
-        <w:tc>
-          <w:tcPr>
             <w:tcW w:w="2973" w:type="dxa"/>
           </w:tcPr>
           <w:p>
@@ -5157,6 +5467,9 @@
           <w:p>
             <w:r>
               <w:t>Truy vấn thông tin về tổng đại lý</w:t>
+            </w:r>
+            <w:r>
+              <w:t>.</w:t>
             </w:r>
           </w:p>
         </w:tc>
@@ -5176,10 +5489,15 @@
           <w:numId w:val="12"/>
         </w:numPr>
       </w:pPr>
+      <w:proofErr w:type="gramStart"/>
       <w:r>
         <w:lastRenderedPageBreak/>
         <w:t>DTO</w:t>
       </w:r>
+      <w:r>
+        <w:t>.</w:t>
+      </w:r>
+      <w:proofErr w:type="gramEnd"/>
     </w:p>
     <w:tbl>
       <w:tblPr>
@@ -5188,29 +5506,12 @@
         <w:tblLook w:val="04A0"/>
       </w:tblPr>
       <w:tblGrid>
-        <w:gridCol w:w="4011"/>
         <w:gridCol w:w="3013"/>
         <w:gridCol w:w="2552"/>
       </w:tblGrid>
       <w:tr>
         <w:tc>
           <w:tcPr>
-            <w:tcW w:w="4011" w:type="dxa"/>
-            <w:vMerge w:val="restart"/>
-          </w:tcPr>
-          <w:p>
-            <w:r>
-              <w:object w:dxaOrig="3390" w:dyaOrig="3810">
-                <v:shape id="_x0000_i1031" type="#_x0000_t75" style="width:169.5pt;height:190.5pt" o:ole="">
-                  <v:imagedata r:id="rId33" o:title=""/>
-                </v:shape>
-                <o:OLEObject Type="Embed" ProgID="PBrush" ShapeID="_x0000_i1031" DrawAspect="Content" ObjectID="_1338241732" r:id="rId34"/>
-              </w:object>
-            </w:r>
-          </w:p>
-        </w:tc>
-        <w:tc>
-          <w:tcPr>
             <w:tcW w:w="3013" w:type="dxa"/>
           </w:tcPr>
           <w:p>
@@ -5226,6 +5527,9 @@
           <w:p>
             <w:r>
               <w:t>Thông tin về admin</w:t>
+            </w:r>
+            <w:r>
+              <w:t>.</w:t>
             </w:r>
           </w:p>
         </w:tc>
@@ -5233,13 +5537,6 @@
       <w:tr>
         <w:tc>
           <w:tcPr>
-            <w:tcW w:w="4011" w:type="dxa"/>
-            <w:vMerge/>
-          </w:tcPr>
-          <w:p/>
-        </w:tc>
-        <w:tc>
-          <w:tcPr>
             <w:tcW w:w="3013" w:type="dxa"/>
           </w:tcPr>
           <w:p>
@@ -5255,6 +5552,9 @@
           <w:p>
             <w:r>
               <w:t>Thông tin thẻ khách hàng</w:t>
+            </w:r>
+            <w:r>
+              <w:t>.</w:t>
             </w:r>
           </w:p>
         </w:tc>
@@ -5262,13 +5562,6 @@
       <w:tr>
         <w:tc>
           <w:tcPr>
-            <w:tcW w:w="4011" w:type="dxa"/>
-            <w:vMerge/>
-          </w:tcPr>
-          <w:p/>
-        </w:tc>
-        <w:tc>
-          <w:tcPr>
             <w:tcW w:w="3013" w:type="dxa"/>
           </w:tcPr>
           <w:p>
@@ -5284,6 +5577,9 @@
           <w:p>
             <w:r>
               <w:t>Thông tin khách hàng</w:t>
+            </w:r>
+            <w:r>
+              <w:t>.</w:t>
             </w:r>
           </w:p>
         </w:tc>
@@ -5291,13 +5587,6 @@
       <w:tr>
         <w:tc>
           <w:tcPr>
-            <w:tcW w:w="4011" w:type="dxa"/>
-            <w:vMerge/>
-          </w:tcPr>
-          <w:p/>
-        </w:tc>
-        <w:tc>
-          <w:tcPr>
             <w:tcW w:w="3013" w:type="dxa"/>
           </w:tcPr>
           <w:p>
@@ -5313,6 +5602,9 @@
           <w:p>
             <w:r>
               <w:t>Thông tin quà tặng</w:t>
+            </w:r>
+            <w:r>
+              <w:t>.</w:t>
             </w:r>
           </w:p>
         </w:tc>
@@ -5320,13 +5612,6 @@
       <w:tr>
         <w:tc>
           <w:tcPr>
-            <w:tcW w:w="4011" w:type="dxa"/>
-            <w:vMerge/>
-          </w:tcPr>
-          <w:p/>
-        </w:tc>
-        <w:tc>
-          <w:tcPr>
             <w:tcW w:w="3013" w:type="dxa"/>
           </w:tcPr>
           <w:p>
@@ -5342,6 +5627,9 @@
           <w:p>
             <w:r>
               <w:t>Thông tin log hệ thống</w:t>
+            </w:r>
+            <w:r>
+              <w:t>.</w:t>
             </w:r>
           </w:p>
         </w:tc>
@@ -5349,13 +5637,6 @@
       <w:tr>
         <w:tc>
           <w:tcPr>
-            <w:tcW w:w="4011" w:type="dxa"/>
-            <w:vMerge/>
-          </w:tcPr>
-          <w:p/>
-        </w:tc>
-        <w:tc>
-          <w:tcPr>
             <w:tcW w:w="3013" w:type="dxa"/>
           </w:tcPr>
           <w:p>
@@ -5371,6 +5652,9 @@
           <w:p>
             <w:r>
               <w:t>Thông tin log đổi quà</w:t>
+            </w:r>
+            <w:r>
+              <w:t>.</w:t>
             </w:r>
           </w:p>
         </w:tc>
@@ -5378,13 +5662,6 @@
       <w:tr>
         <w:tc>
           <w:tcPr>
-            <w:tcW w:w="4011" w:type="dxa"/>
-            <w:vMerge/>
-          </w:tcPr>
-          <w:p/>
-        </w:tc>
-        <w:tc>
-          <w:tcPr>
             <w:tcW w:w="3013" w:type="dxa"/>
           </w:tcPr>
           <w:p>
@@ -5400,6 +5677,9 @@
           <w:p>
             <w:r>
               <w:t>Thông tin đại lý</w:t>
+            </w:r>
+            <w:r>
+              <w:t>.</w:t>
             </w:r>
           </w:p>
         </w:tc>
@@ -5407,13 +5687,6 @@
       <w:tr>
         <w:tc>
           <w:tcPr>
-            <w:tcW w:w="4011" w:type="dxa"/>
-            <w:vMerge/>
-          </w:tcPr>
-          <w:p/>
-        </w:tc>
-        <w:tc>
-          <w:tcPr>
             <w:tcW w:w="3013" w:type="dxa"/>
           </w:tcPr>
           <w:p>
@@ -5429,6 +5702,9 @@
           <w:p>
             <w:r>
               <w:t>Thông tin các loại thiết bị</w:t>
+            </w:r>
+            <w:r>
+              <w:t>.</w:t>
             </w:r>
           </w:p>
         </w:tc>
@@ -5436,13 +5712,6 @@
       <w:tr>
         <w:tc>
           <w:tcPr>
-            <w:tcW w:w="4011" w:type="dxa"/>
-            <w:vMerge/>
-          </w:tcPr>
-          <w:p/>
-        </w:tc>
-        <w:tc>
-          <w:tcPr>
             <w:tcW w:w="3013" w:type="dxa"/>
           </w:tcPr>
           <w:p>
@@ -5458,6 +5727,9 @@
           <w:p>
             <w:r>
               <w:t>Thông tin trạng thái</w:t>
+            </w:r>
+            <w:r>
+              <w:t>.</w:t>
             </w:r>
           </w:p>
         </w:tc>
@@ -5468,13 +5740,6 @@
         </w:trPr>
         <w:tc>
           <w:tcPr>
-            <w:tcW w:w="4011" w:type="dxa"/>
-            <w:vMerge/>
-          </w:tcPr>
-          <w:p/>
-        </w:tc>
-        <w:tc>
-          <w:tcPr>
             <w:tcW w:w="3013" w:type="dxa"/>
           </w:tcPr>
           <w:p>
@@ -5490,6 +5755,9 @@
           <w:p>
             <w:r>
               <w:t>Thông tin về các lệnh thực thi hệ thống</w:t>
+            </w:r>
+            <w:r>
+              <w:t>.</w:t>
             </w:r>
           </w:p>
         </w:tc>
@@ -5500,13 +5768,6 @@
         </w:trPr>
         <w:tc>
           <w:tcPr>
-            <w:tcW w:w="4011" w:type="dxa"/>
-            <w:vMerge/>
-          </w:tcPr>
-          <w:p/>
-        </w:tc>
-        <w:tc>
-          <w:tcPr>
             <w:tcW w:w="3013" w:type="dxa"/>
           </w:tcPr>
           <w:p>
@@ -5522,6 +5783,9 @@
           <w:p>
             <w:r>
               <w:t>Thông tin thiết bị</w:t>
+            </w:r>
+            <w:r>
+              <w:t>.</w:t>
             </w:r>
           </w:p>
         </w:tc>
@@ -5529,13 +5793,6 @@
       <w:tr>
         <w:tc>
           <w:tcPr>
-            <w:tcW w:w="4011" w:type="dxa"/>
-            <w:vMerge/>
-          </w:tcPr>
-          <w:p/>
-        </w:tc>
-        <w:tc>
-          <w:tcPr>
             <w:tcW w:w="3013" w:type="dxa"/>
           </w:tcPr>
           <w:p>
@@ -5551,6 +5808,9 @@
           <w:p>
             <w:r>
               <w:t>Thông tin kết xuất report</w:t>
+            </w:r>
+            <w:r>
+              <w:t>.</w:t>
             </w:r>
           </w:p>
         </w:tc>
@@ -5558,13 +5818,6 @@
       <w:tr>
         <w:tc>
           <w:tcPr>
-            <w:tcW w:w="4011" w:type="dxa"/>
-            <w:vMerge/>
-          </w:tcPr>
-          <w:p/>
-        </w:tc>
-        <w:tc>
-          <w:tcPr>
             <w:tcW w:w="3013" w:type="dxa"/>
           </w:tcPr>
           <w:p>
@@ -5580,6 +5833,9 @@
           <w:p>
             <w:r>
               <w:t>Thông tin tổng đại lý</w:t>
+            </w:r>
+            <w:r>
+              <w:t>.</w:t>
             </w:r>
           </w:p>
         </w:tc>
@@ -5594,9 +5850,14 @@
           <w:numId w:val="12"/>
         </w:numPr>
       </w:pPr>
+      <w:proofErr w:type="gramStart"/>
       <w:r>
         <w:t>DAO.FACTORY</w:t>
       </w:r>
+      <w:r>
+        <w:t>.</w:t>
+      </w:r>
+      <w:proofErr w:type="gramEnd"/>
     </w:p>
     <w:tbl>
       <w:tblPr>
@@ -5607,22 +5868,15 @@
       <w:tblGrid>
         <w:gridCol w:w="3192"/>
         <w:gridCol w:w="3192"/>
-        <w:gridCol w:w="3192"/>
       </w:tblGrid>
       <w:tr>
         <w:tc>
           <w:tcPr>
             <w:tcW w:w="3192" w:type="dxa"/>
-            <w:vMerge w:val="restart"/>
-          </w:tcPr>
-          <w:p>
-            <w:r>
-              <w:object w:dxaOrig="2655" w:dyaOrig="855">
-                <v:shape id="_x0000_i1032" type="#_x0000_t75" style="width:132.75pt;height:42.75pt" o:ole="">
-                  <v:imagedata r:id="rId35" o:title=""/>
-                </v:shape>
-                <o:OLEObject Type="Embed" ProgID="PBrush" ShapeID="_x0000_i1032" DrawAspect="Content" ObjectID="_1338241733" r:id="rId36"/>
-              </w:object>
+          </w:tcPr>
+          <w:p>
+            <w:r>
+              <w:t>LMSDAOFactory</w:t>
             </w:r>
           </w:p>
         </w:tc>
@@ -5632,17 +5886,10 @@
           </w:tcPr>
           <w:p>
             <w:r>
-              <w:t>LMSDAOFactory</w:t>
-            </w:r>
-          </w:p>
-        </w:tc>
-        <w:tc>
-          <w:tcPr>
-            <w:tcW w:w="3192" w:type="dxa"/>
-          </w:tcPr>
-          <w:p>
-            <w:r>
               <w:t>Lớp abstract cung cấp việc khởi tạo các đối tượng DAO</w:t>
+            </w:r>
+            <w:r>
+              <w:t>.</w:t>
             </w:r>
           </w:p>
         </w:tc>
@@ -5651,9 +5898,12 @@
         <w:tc>
           <w:tcPr>
             <w:tcW w:w="3192" w:type="dxa"/>
-            <w:vMerge/>
-          </w:tcPr>
-          <w:p/>
+          </w:tcPr>
+          <w:p>
+            <w:r>
+              <w:t>LMSSqlDAO</w:t>
+            </w:r>
+          </w:p>
         </w:tc>
         <w:tc>
           <w:tcPr>
@@ -5661,17 +5911,10 @@
           </w:tcPr>
           <w:p>
             <w:r>
-              <w:t>LMSSqlDAO</w:t>
-            </w:r>
-          </w:p>
-        </w:tc>
-        <w:tc>
-          <w:tcPr>
-            <w:tcW w:w="3192" w:type="dxa"/>
-          </w:tcPr>
-          <w:p>
-            <w:r>
               <w:t>Khởi tạo các đối tượng DAO với kết nối cơ sỡ dữ liệu SQL</w:t>
+            </w:r>
+            <w:r>
+              <w:t>.</w:t>
             </w:r>
           </w:p>
         </w:tc>
@@ -5686,9 +5929,14 @@
           <w:numId w:val="12"/>
         </w:numPr>
       </w:pPr>
+      <w:proofErr w:type="gramStart"/>
       <w:r>
         <w:t xml:space="preserve">DAO.iDAO </w:t>
       </w:r>
+      <w:r>
+        <w:t>.</w:t>
+      </w:r>
+      <w:proofErr w:type="gramEnd"/>
     </w:p>
     <w:tbl>
       <w:tblPr>
@@ -5697,29 +5945,12 @@
         <w:tblLook w:val="04A0"/>
       </w:tblPr>
       <w:tblGrid>
-        <w:gridCol w:w="3726"/>
         <w:gridCol w:w="3007"/>
         <w:gridCol w:w="2843"/>
       </w:tblGrid>
       <w:tr>
         <w:tc>
           <w:tcPr>
-            <w:tcW w:w="3726" w:type="dxa"/>
-            <w:vMerge w:val="restart"/>
-          </w:tcPr>
-          <w:p>
-            <w:r>
-              <w:object w:dxaOrig="3510" w:dyaOrig="3480">
-                <v:shape id="_x0000_i1033" type="#_x0000_t75" style="width:175.5pt;height:174pt" o:ole="">
-                  <v:imagedata r:id="rId37" o:title=""/>
-                </v:shape>
-                <o:OLEObject Type="Embed" ProgID="PBrush" ShapeID="_x0000_i1033" DrawAspect="Content" ObjectID="_1338241734" r:id="rId38"/>
-              </w:object>
-            </w:r>
-          </w:p>
-        </w:tc>
-        <w:tc>
-          <w:tcPr>
             <w:tcW w:w="3007" w:type="dxa"/>
           </w:tcPr>
           <w:p>
@@ -5735,6 +5966,9 @@
           <w:p>
             <w:r>
               <w:t>Interface cho lớp DAO Admin</w:t>
+            </w:r>
+            <w:r>
+              <w:t>.</w:t>
             </w:r>
           </w:p>
         </w:tc>
@@ -5742,13 +5976,6 @@
       <w:tr>
         <w:tc>
           <w:tcPr>
-            <w:tcW w:w="3726" w:type="dxa"/>
-            <w:vMerge/>
-          </w:tcPr>
-          <w:p/>
-        </w:tc>
-        <w:tc>
-          <w:tcPr>
             <w:tcW w:w="3007" w:type="dxa"/>
           </w:tcPr>
           <w:p>
@@ -5764,6 +5991,9 @@
           <w:p>
             <w:r>
               <w:t>Interface cho lớp DAO Card</w:t>
+            </w:r>
+            <w:r>
+              <w:t>.</w:t>
             </w:r>
           </w:p>
         </w:tc>
@@ -5771,13 +6001,6 @@
       <w:tr>
         <w:tc>
           <w:tcPr>
-            <w:tcW w:w="3726" w:type="dxa"/>
-            <w:vMerge/>
-          </w:tcPr>
-          <w:p/>
-        </w:tc>
-        <w:tc>
-          <w:tcPr>
             <w:tcW w:w="3007" w:type="dxa"/>
           </w:tcPr>
           <w:p>
@@ -5793,6 +6016,9 @@
           <w:p>
             <w:r>
               <w:t>Interface cho lớp DAO Customer</w:t>
+            </w:r>
+            <w:r>
+              <w:t>.</w:t>
             </w:r>
           </w:p>
         </w:tc>
@@ -5800,13 +6026,6 @@
       <w:tr>
         <w:tc>
           <w:tcPr>
-            <w:tcW w:w="3726" w:type="dxa"/>
-            <w:vMerge/>
-          </w:tcPr>
-          <w:p/>
-        </w:tc>
-        <w:tc>
-          <w:tcPr>
             <w:tcW w:w="3007" w:type="dxa"/>
           </w:tcPr>
           <w:p>
@@ -5822,6 +6041,9 @@
           <w:p>
             <w:r>
               <w:t>Interface cho lớp DAO Gift</w:t>
+            </w:r>
+            <w:r>
+              <w:t>.</w:t>
             </w:r>
           </w:p>
         </w:tc>
@@ -5829,13 +6051,6 @@
       <w:tr>
         <w:tc>
           <w:tcPr>
-            <w:tcW w:w="3726" w:type="dxa"/>
-            <w:vMerge/>
-          </w:tcPr>
-          <w:p/>
-        </w:tc>
-        <w:tc>
-          <w:tcPr>
             <w:tcW w:w="3007" w:type="dxa"/>
           </w:tcPr>
           <w:p>
@@ -5851,6 +6066,9 @@
           <w:p>
             <w:r>
               <w:t>Interface cho lớp DAO Log</w:t>
+            </w:r>
+            <w:r>
+              <w:t>.</w:t>
             </w:r>
           </w:p>
         </w:tc>
@@ -5858,13 +6076,6 @@
       <w:tr>
         <w:tc>
           <w:tcPr>
-            <w:tcW w:w="3726" w:type="dxa"/>
-            <w:vMerge/>
-          </w:tcPr>
-          <w:p/>
-        </w:tc>
-        <w:tc>
-          <w:tcPr>
             <w:tcW w:w="3007" w:type="dxa"/>
           </w:tcPr>
           <w:p>
@@ -5880,6 +6091,9 @@
           <w:p>
             <w:r>
               <w:t>Interface cho lớp DAO Log Exchange</w:t>
+            </w:r>
+            <w:r>
+              <w:t>.</w:t>
             </w:r>
           </w:p>
         </w:tc>
@@ -5887,13 +6101,6 @@
       <w:tr>
         <w:tc>
           <w:tcPr>
-            <w:tcW w:w="3726" w:type="dxa"/>
-            <w:vMerge/>
-          </w:tcPr>
-          <w:p/>
-        </w:tc>
-        <w:tc>
-          <w:tcPr>
             <w:tcW w:w="3007" w:type="dxa"/>
           </w:tcPr>
           <w:p>
@@ -5909,6 +6116,9 @@
           <w:p>
             <w:r>
               <w:t>Interface cho lớp DAO Merchant</w:t>
+            </w:r>
+            <w:r>
+              <w:t>.</w:t>
             </w:r>
           </w:p>
         </w:tc>
@@ -5916,13 +6126,6 @@
       <w:tr>
         <w:tc>
           <w:tcPr>
-            <w:tcW w:w="3726" w:type="dxa"/>
-            <w:vMerge/>
-          </w:tcPr>
-          <w:p/>
-        </w:tc>
-        <w:tc>
-          <w:tcPr>
             <w:tcW w:w="3007" w:type="dxa"/>
           </w:tcPr>
           <w:p>
@@ -5938,6 +6141,9 @@
           <w:p>
             <w:r>
               <w:t>Interface cho lớp DAO PoSCC</w:t>
+            </w:r>
+            <w:r>
+              <w:t>.</w:t>
             </w:r>
           </w:p>
         </w:tc>
@@ -5945,13 +6151,6 @@
       <w:tr>
         <w:tc>
           <w:tcPr>
-            <w:tcW w:w="3726" w:type="dxa"/>
-            <w:vMerge/>
-          </w:tcPr>
-          <w:p/>
-        </w:tc>
-        <w:tc>
-          <w:tcPr>
             <w:tcW w:w="3007" w:type="dxa"/>
           </w:tcPr>
           <w:p>
@@ -5967,6 +6166,9 @@
           <w:p>
             <w:r>
               <w:t>Interface cho lớp DAO Status</w:t>
+            </w:r>
+            <w:r>
+              <w:t>.</w:t>
             </w:r>
           </w:p>
         </w:tc>
@@ -5974,13 +6176,6 @@
       <w:tr>
         <w:tc>
           <w:tcPr>
-            <w:tcW w:w="3726" w:type="dxa"/>
-            <w:vMerge/>
-          </w:tcPr>
-          <w:p/>
-        </w:tc>
-        <w:tc>
-          <w:tcPr>
             <w:tcW w:w="3007" w:type="dxa"/>
           </w:tcPr>
           <w:p>
@@ -5996,6 +6191,9 @@
           <w:p>
             <w:r>
               <w:t>Interface cho lớp DAO Task</w:t>
+            </w:r>
+            <w:r>
+              <w:t>.</w:t>
             </w:r>
           </w:p>
         </w:tc>
@@ -6003,13 +6201,6 @@
       <w:tr>
         <w:tc>
           <w:tcPr>
-            <w:tcW w:w="3726" w:type="dxa"/>
-            <w:vMerge/>
-          </w:tcPr>
-          <w:p/>
-        </w:tc>
-        <w:tc>
-          <w:tcPr>
             <w:tcW w:w="3007" w:type="dxa"/>
           </w:tcPr>
           <w:p>
@@ -6025,6 +6216,9 @@
           <w:p>
             <w:r>
               <w:t>Interface cho lớp DAO Terminal</w:t>
+            </w:r>
+            <w:r>
+              <w:t>.</w:t>
             </w:r>
           </w:p>
         </w:tc>
@@ -6032,13 +6226,6 @@
       <w:tr>
         <w:tc>
           <w:tcPr>
-            <w:tcW w:w="3726" w:type="dxa"/>
-            <w:vMerge/>
-          </w:tcPr>
-          <w:p/>
-        </w:tc>
-        <w:tc>
-          <w:tcPr>
             <w:tcW w:w="3007" w:type="dxa"/>
           </w:tcPr>
           <w:p>
@@ -6054,6 +6241,9 @@
           <w:p>
             <w:r>
               <w:t>Interface cho lớp DAO Issuer</w:t>
+            </w:r>
+            <w:r>
+              <w:t>.</w:t>
             </w:r>
           </w:p>
         </w:tc>
@@ -6085,29 +6275,12 @@
         <w:tblLook w:val="04A0"/>
       </w:tblPr>
       <w:tblGrid>
-        <w:gridCol w:w="3411"/>
         <w:gridCol w:w="3105"/>
         <w:gridCol w:w="3060"/>
       </w:tblGrid>
       <w:tr>
         <w:tc>
           <w:tcPr>
-            <w:tcW w:w="3411" w:type="dxa"/>
-            <w:vMerge w:val="restart"/>
-          </w:tcPr>
-          <w:p>
-            <w:r>
-              <w:object w:dxaOrig="3195" w:dyaOrig="1035">
-                <v:shape id="_x0000_i1034" type="#_x0000_t75" style="width:159.75pt;height:51.75pt" o:ole="">
-                  <v:imagedata r:id="rId39" o:title=""/>
-                </v:shape>
-                <o:OLEObject Type="Embed" ProgID="PBrush" ShapeID="_x0000_i1034" DrawAspect="Content" ObjectID="_1338241735" r:id="rId40"/>
-              </w:object>
-            </w:r>
-          </w:p>
-        </w:tc>
-        <w:tc>
-          <w:tcPr>
             <w:tcW w:w="3105" w:type="dxa"/>
           </w:tcPr>
           <w:p>
@@ -6123,6 +6296,9 @@
           <w:p>
             <w:r>
               <w:t>Định nghĩa các hằng số trong hệ thống</w:t>
+            </w:r>
+            <w:r>
+              <w:t>.</w:t>
             </w:r>
           </w:p>
         </w:tc>
@@ -6130,13 +6306,6 @@
       <w:tr>
         <w:tc>
           <w:tcPr>
-            <w:tcW w:w="3411" w:type="dxa"/>
-            <w:vMerge/>
-          </w:tcPr>
-          <w:p/>
-        </w:tc>
-        <w:tc>
-          <w:tcPr>
             <w:tcW w:w="3105" w:type="dxa"/>
           </w:tcPr>
           <w:p>
@@ -6152,6 +6321,9 @@
           <w:p>
             <w:r>
               <w:t>Interface cho lớp LMSConfig</w:t>
+            </w:r>
+            <w:r>
+              <w:t>.</w:t>
             </w:r>
           </w:p>
         </w:tc>
@@ -6159,13 +6331,6 @@
       <w:tr>
         <w:tc>
           <w:tcPr>
-            <w:tcW w:w="3411" w:type="dxa"/>
-            <w:vMerge/>
-          </w:tcPr>
-          <w:p/>
-        </w:tc>
-        <w:tc>
-          <w:tcPr>
             <w:tcW w:w="3105" w:type="dxa"/>
           </w:tcPr>
           <w:p>
@@ -6181,6 +6346,9 @@
           <w:p>
             <w:r>
               <w:t>Cung cấp các cấu hình website được lưu trữ trong file web.xml</w:t>
+            </w:r>
+            <w:r>
+              <w:t>.</w:t>
             </w:r>
           </w:p>
         </w:tc>
@@ -6195,17 +6363,30 @@
           <w:numId w:val="11"/>
         </w:numPr>
       </w:pPr>
+      <w:proofErr w:type="gramStart"/>
       <w:r>
         <w:t>Thư mục Test package</w:t>
       </w:r>
+      <w:r>
+        <w:t>.</w:t>
+      </w:r>
+      <w:proofErr w:type="gramEnd"/>
     </w:p>
     <w:p>
       <w:pPr>
         <w:ind w:firstLine="720"/>
       </w:pPr>
       <w:r>
-        <w:t xml:space="preserve">Không sử dụng </w:t>
-      </w:r>
+        <w:t xml:space="preserve">Không sử </w:t>
+      </w:r>
+      <w:proofErr w:type="gramStart"/>
+      <w:r>
+        <w:t xml:space="preserve">dụng </w:t>
+      </w:r>
+      <w:r>
+        <w:t>.</w:t>
+      </w:r>
+      <w:proofErr w:type="gramEnd"/>
     </w:p>
     <w:p>
       <w:pPr>
@@ -6216,8 +6397,16 @@
         </w:numPr>
       </w:pPr>
       <w:r>
-        <w:t xml:space="preserve">Thư mục Libraries : </w:t>
-      </w:r>
+        <w:t>Thư mụ</w:t>
+      </w:r>
+      <w:r>
+        <w:t xml:space="preserve">c </w:t>
+      </w:r>
+      <w:proofErr w:type="gramStart"/>
+      <w:r>
+        <w:t>Libraries .</w:t>
+      </w:r>
+      <w:proofErr w:type="gramEnd"/>
     </w:p>
     <w:p>
       <w:pPr>
@@ -6227,7 +6416,18 @@
         <w:t>C</w:t>
       </w:r>
       <w:r>
-        <w:t>hứa đựng các thư viện để project hoạt động</w:t>
+        <w:t xml:space="preserve">hứa đựng các </w:t>
+      </w:r>
+      <w:proofErr w:type="gramStart"/>
+      <w:r>
+        <w:t>thư</w:t>
+      </w:r>
+      <w:proofErr w:type="gramEnd"/>
+      <w:r>
+        <w:t xml:space="preserve"> viện để project hoạt động</w:t>
+      </w:r>
+      <w:r>
+        <w:t>.</w:t>
       </w:r>
     </w:p>
     <w:p>
@@ -6235,7 +6435,15 @@
         <w:ind w:firstLine="720"/>
       </w:pPr>
       <w:r>
-        <w:t xml:space="preserve">Bao gồm các thư viện : </w:t>
+        <w:t xml:space="preserve">Bao gồm các thư </w:t>
+      </w:r>
+      <w:proofErr w:type="gramStart"/>
+      <w:r>
+        <w:t>viện :</w:t>
+      </w:r>
+      <w:proofErr w:type="gramEnd"/>
+      <w:r>
+        <w:t xml:space="preserve"> </w:t>
       </w:r>
     </w:p>
     <w:p>
@@ -6246,8 +6454,16 @@
           <w:numId w:val="13"/>
         </w:numPr>
       </w:pPr>
-      <w:r>
-        <w:t>sqljdbc4.jar : driver cung cấp kết nối đến SQL Server 2005</w:t>
+      <w:proofErr w:type="gramStart"/>
+      <w:r>
+        <w:t>sqljdbc4.jar :</w:t>
+      </w:r>
+      <w:proofErr w:type="gramEnd"/>
+      <w:r>
+        <w:t xml:space="preserve"> driver cung cấp kết nối đến SQL Server 2005</w:t>
+      </w:r>
+      <w:r>
+        <w:t>.</w:t>
       </w:r>
     </w:p>
     <w:p>
@@ -6258,14 +6474,22 @@
           <w:numId w:val="13"/>
         </w:numPr>
       </w:pPr>
-      <w:r>
-        <w:t>pager-src.jar,</w:t>
+      <w:proofErr w:type="gramStart"/>
+      <w:r>
+        <w:t>pager-src.jar</w:t>
+      </w:r>
+      <w:proofErr w:type="gramEnd"/>
+      <w:r>
+        <w:t>,</w:t>
       </w:r>
       <w:r>
         <w:t xml:space="preserve"> </w:t>
       </w:r>
       <w:r>
         <w:t>pager-taglib.jar : thư viện hổ trợ việc phân trang với custome control</w:t>
+      </w:r>
+      <w:r>
+        <w:t>.</w:t>
       </w:r>
     </w:p>
     <w:p>
@@ -6276,9 +6500,14 @@
           <w:numId w:val="11"/>
         </w:numPr>
       </w:pPr>
+      <w:proofErr w:type="gramStart"/>
       <w:r>
         <w:t>Thư mục Test Libraries</w:t>
       </w:r>
+      <w:r>
+        <w:t>.</w:t>
+      </w:r>
+      <w:proofErr w:type="gramEnd"/>
     </w:p>
     <w:p>
       <w:pPr>
@@ -6297,6 +6526,7 @@
         </w:numPr>
       </w:pPr>
       <w:bookmarkStart w:id="11" w:name="_Toc264499872"/>
+      <w:proofErr w:type="gramStart"/>
       <w:r>
         <w:t xml:space="preserve">Các chức năng </w:t>
       </w:r>
@@ -6307,6 +6537,10 @@
         <w:t>đáp ứng</w:t>
       </w:r>
       <w:bookmarkEnd w:id="11"/>
+      <w:r>
+        <w:t>.</w:t>
+      </w:r>
+      <w:proofErr w:type="gramEnd"/>
     </w:p>
     <w:p>
       <w:pPr>
@@ -6317,10 +6551,15 @@
         </w:numPr>
       </w:pPr>
       <w:bookmarkStart w:id="12" w:name="_Toc264499873"/>
+      <w:proofErr w:type="gramStart"/>
       <w:r>
         <w:t>Chức năng thuộc về khách hàng</w:t>
       </w:r>
       <w:bookmarkEnd w:id="12"/>
+      <w:r>
+        <w:t>.</w:t>
+      </w:r>
+      <w:proofErr w:type="gramEnd"/>
     </w:p>
     <w:p>
       <w:r>
@@ -6329,9 +6568,9 @@
         </w:rPr>
         <w:drawing>
           <wp:inline distT="0" distB="0" distL="0" distR="0">
-            <wp:extent cx="2009775" cy="1209675"/>
+            <wp:extent cx="2028825" cy="1466850"/>
             <wp:effectExtent l="19050" t="0" r="9525" b="0"/>
-            <wp:docPr id="37" name="Picture 37"/>
+            <wp:docPr id="19" name="Picture 18"/>
             <wp:cNvGraphicFramePr>
               <a:graphicFrameLocks xmlns:a="http://schemas.openxmlformats.org/drawingml/2006/main" noChangeAspect="1"/>
             </wp:cNvGraphicFramePr>
@@ -6339,13 +6578,13 @@
               <a:graphicData uri="http://schemas.openxmlformats.org/drawingml/2006/picture">
                 <pic:pic xmlns:pic="http://schemas.openxmlformats.org/drawingml/2006/picture">
                   <pic:nvPicPr>
-                    <pic:cNvPr id="0" name="Picture 37"/>
+                    <pic:cNvPr id="0" name="Picture 18"/>
                     <pic:cNvPicPr>
                       <a:picLocks noChangeAspect="1" noChangeArrowheads="1"/>
                     </pic:cNvPicPr>
                   </pic:nvPicPr>
                   <pic:blipFill>
-                    <a:blip r:embed="rId41"/>
+                    <a:blip r:embed="rId29"/>
                     <a:srcRect/>
                     <a:stretch>
                       <a:fillRect/>
@@ -6354,7 +6593,7 @@
                   <pic:spPr bwMode="auto">
                     <a:xfrm>
                       <a:off x="0" y="0"/>
-                      <a:ext cx="2009775" cy="1209675"/>
+                      <a:ext cx="2028825" cy="1466850"/>
                     </a:xfrm>
                     <a:prstGeom prst="rect">
                       <a:avLst/>
@@ -6383,15 +6622,28 @@
         </w:numPr>
       </w:pPr>
       <w:bookmarkStart w:id="13" w:name="_Toc264499874"/>
-      <w:r>
-        <w:t>Cho phép khách hàng tìm kiếm thông tin của mình hoặc của người khác</w:t>
+      <w:proofErr w:type="gramStart"/>
+      <w:r>
+        <w:t xml:space="preserve">Cho phép khách hàng </w:t>
       </w:r>
       <w:bookmarkEnd w:id="13"/>
-    </w:p>
-    <w:p>
-      <w:r>
-        <w:t>Khách hàng có thể tìm kiếm thông tin qua nhiều tiêu chí tìm kiếm</w:t>
-      </w:r>
+      <w:r>
+        <w:t>xem thông tin của mình</w:t>
+      </w:r>
+      <w:r>
+        <w:t>.</w:t>
+      </w:r>
+      <w:proofErr w:type="gramEnd"/>
+    </w:p>
+    <w:p>
+      <w:proofErr w:type="gramStart"/>
+      <w:r>
+        <w:t>Khách hàng được phép xem thông tin của mình trong hệ thống</w:t>
+      </w:r>
+      <w:r>
+        <w:t>.</w:t>
+      </w:r>
+      <w:proofErr w:type="gramEnd"/>
     </w:p>
     <w:p>
       <w:r>
@@ -6401,9 +6653,9 @@
         <w:lastRenderedPageBreak/>
         <w:drawing>
           <wp:inline distT="0" distB="0" distL="0" distR="0">
-            <wp:extent cx="5086350" cy="2019300"/>
+            <wp:extent cx="3714750" cy="2847975"/>
             <wp:effectExtent l="19050" t="0" r="0" b="0"/>
-            <wp:docPr id="62" name="Picture 62"/>
+            <wp:docPr id="20" name="Picture 19"/>
             <wp:cNvGraphicFramePr>
               <a:graphicFrameLocks xmlns:a="http://schemas.openxmlformats.org/drawingml/2006/main" noChangeAspect="1"/>
             </wp:cNvGraphicFramePr>
@@ -6411,13 +6663,13 @@
               <a:graphicData uri="http://schemas.openxmlformats.org/drawingml/2006/picture">
                 <pic:pic xmlns:pic="http://schemas.openxmlformats.org/drawingml/2006/picture">
                   <pic:nvPicPr>
-                    <pic:cNvPr id="0" name="Picture 62"/>
+                    <pic:cNvPr id="0" name="Picture 19"/>
                     <pic:cNvPicPr>
                       <a:picLocks noChangeAspect="1" noChangeArrowheads="1"/>
                     </pic:cNvPicPr>
                   </pic:nvPicPr>
                   <pic:blipFill>
-                    <a:blip r:embed="rId42"/>
+                    <a:blip r:embed="rId30"/>
                     <a:srcRect/>
                     <a:stretch>
                       <a:fillRect/>
@@ -6426,7 +6678,7 @@
                   <pic:spPr bwMode="auto">
                     <a:xfrm>
                       <a:off x="0" y="0"/>
-                      <a:ext cx="5086350" cy="2019300"/>
+                      <a:ext cx="3714750" cy="2847975"/>
                     </a:xfrm>
                     <a:prstGeom prst="rect">
                       <a:avLst/>
@@ -6447,9 +6699,40 @@
       </w:r>
     </w:p>
     <w:p>
-      <w:r>
-        <w:t>Kết quả tìm kiếm</w:t>
-      </w:r>
+      <w:pPr>
+        <w:pStyle w:val="Heading3"/>
+        <w:numPr>
+          <w:ilvl w:val="0"/>
+          <w:numId w:val="15"/>
+        </w:numPr>
+      </w:pPr>
+      <w:bookmarkStart w:id="14" w:name="_Toc264499875"/>
+      <w:proofErr w:type="gramStart"/>
+      <w:r>
+        <w:t xml:space="preserve">Cho phép khách hàng xem thông tin </w:t>
+      </w:r>
+      <w:bookmarkEnd w:id="14"/>
+      <w:r>
+        <w:t>thẻ</w:t>
+      </w:r>
+      <w:r>
+        <w:t>.</w:t>
+      </w:r>
+      <w:proofErr w:type="gramEnd"/>
+    </w:p>
+    <w:p>
+      <w:proofErr w:type="gramStart"/>
+      <w:r>
+        <w:t>Khách hàng được phép xem thông tin các thẻ mà mình sở hữu, có thể xem chi tiết từng thẻ.</w:t>
+      </w:r>
+      <w:proofErr w:type="gramEnd"/>
+    </w:p>
+    <w:p>
+      <w:proofErr w:type="gramStart"/>
+      <w:r>
+        <w:t>Danh sách thẻ sở hữu.</w:t>
+      </w:r>
+      <w:proofErr w:type="gramEnd"/>
     </w:p>
     <w:p>
       <w:r>
@@ -6458,9 +6741,9 @@
         </w:rPr>
         <w:drawing>
           <wp:inline distT="0" distB="0" distL="0" distR="0">
-            <wp:extent cx="2438400" cy="2381250"/>
-            <wp:effectExtent l="19050" t="0" r="0" b="0"/>
-            <wp:docPr id="65" name="Picture 65"/>
+            <wp:extent cx="4467225" cy="2962275"/>
+            <wp:effectExtent l="19050" t="0" r="9525" b="0"/>
+            <wp:docPr id="21" name="Picture 20"/>
             <wp:cNvGraphicFramePr>
               <a:graphicFrameLocks xmlns:a="http://schemas.openxmlformats.org/drawingml/2006/main" noChangeAspect="1"/>
             </wp:cNvGraphicFramePr>
@@ -6468,13 +6751,13 @@
               <a:graphicData uri="http://schemas.openxmlformats.org/drawingml/2006/picture">
                 <pic:pic xmlns:pic="http://schemas.openxmlformats.org/drawingml/2006/picture">
                   <pic:nvPicPr>
-                    <pic:cNvPr id="0" name="Picture 65"/>
+                    <pic:cNvPr id="0" name="Picture 20"/>
                     <pic:cNvPicPr>
                       <a:picLocks noChangeAspect="1" noChangeArrowheads="1"/>
                     </pic:cNvPicPr>
                   </pic:nvPicPr>
                   <pic:blipFill>
-                    <a:blip r:embed="rId43"/>
+                    <a:blip r:embed="rId31"/>
                     <a:srcRect/>
                     <a:stretch>
                       <a:fillRect/>
@@ -6483,7 +6766,7 @@
                   <pic:spPr bwMode="auto">
                     <a:xfrm>
                       <a:off x="0" y="0"/>
-                      <a:ext cx="2438400" cy="2381250"/>
+                      <a:ext cx="4467225" cy="2962275"/>
                     </a:xfrm>
                     <a:prstGeom prst="rect">
                       <a:avLst/>
@@ -6505,17 +6788,22 @@
     </w:p>
     <w:p>
       <w:r>
-        <w:t xml:space="preserve">Người sử dụng có thể nhấp vào Link </w:t>
-      </w:r>
-      <w:r>
-        <w:rPr>
-          <w:color w:val="4F81BD" w:themeColor="accent1"/>
-        </w:rPr>
-        <w:t>Chi tiết khách hàng</w:t>
-      </w:r>
-      <w:r>
-        <w:t xml:space="preserve"> để xem chi tiết</w:t>
-      </w:r>
+        <w:br w:type="page"/>
+      </w:r>
+    </w:p>
+    <w:p>
+      <w:r>
+        <w:lastRenderedPageBreak/>
+        <w:t>Chi tiế</w:t>
+      </w:r>
+      <w:r>
+        <w:t xml:space="preserve">t </w:t>
+      </w:r>
+      <w:proofErr w:type="gramStart"/>
+      <w:r>
+        <w:t>thẻ .</w:t>
+      </w:r>
+      <w:proofErr w:type="gramEnd"/>
     </w:p>
     <w:p>
       <w:r>
@@ -6524,9 +6812,9 @@
         </w:rPr>
         <w:drawing>
           <wp:inline distT="0" distB="0" distL="0" distR="0">
-            <wp:extent cx="2981325" cy="2628900"/>
-            <wp:effectExtent l="19050" t="0" r="9525" b="0"/>
-            <wp:docPr id="66" name="Picture 66"/>
+            <wp:extent cx="3352800" cy="1800225"/>
+            <wp:effectExtent l="19050" t="0" r="0" b="0"/>
+            <wp:docPr id="22" name="Picture 21"/>
             <wp:cNvGraphicFramePr>
               <a:graphicFrameLocks xmlns:a="http://schemas.openxmlformats.org/drawingml/2006/main" noChangeAspect="1"/>
             </wp:cNvGraphicFramePr>
@@ -6534,13 +6822,13 @@
               <a:graphicData uri="http://schemas.openxmlformats.org/drawingml/2006/picture">
                 <pic:pic xmlns:pic="http://schemas.openxmlformats.org/drawingml/2006/picture">
                   <pic:nvPicPr>
-                    <pic:cNvPr id="0" name="Picture 66"/>
+                    <pic:cNvPr id="0" name="Picture 21"/>
                     <pic:cNvPicPr>
                       <a:picLocks noChangeAspect="1" noChangeArrowheads="1"/>
                     </pic:cNvPicPr>
                   </pic:nvPicPr>
                   <pic:blipFill>
-                    <a:blip r:embed="rId44"/>
+                    <a:blip r:embed="rId32"/>
                     <a:srcRect/>
                     <a:stretch>
                       <a:fillRect/>
@@ -6549,7 +6837,7 @@
                   <pic:spPr bwMode="auto">
                     <a:xfrm>
                       <a:off x="0" y="0"/>
-                      <a:ext cx="2981325" cy="2628900"/>
+                      <a:ext cx="3352800" cy="1800225"/>
                     </a:xfrm>
                     <a:prstGeom prst="rect">
                       <a:avLst/>
@@ -6571,135 +6859,6 @@
     </w:p>
     <w:p>
       <w:pPr>
-        <w:pStyle w:val="Heading3"/>
-        <w:numPr>
-          <w:ilvl w:val="0"/>
-          <w:numId w:val="15"/>
-        </w:numPr>
-      </w:pPr>
-      <w:bookmarkStart w:id="14" w:name="_Toc264499875"/>
-      <w:r>
-        <w:lastRenderedPageBreak/>
-        <w:t>Cho phép khách hàng xem thông tin giao dịch</w:t>
-      </w:r>
-      <w:bookmarkEnd w:id="14"/>
-    </w:p>
-    <w:p>
-      <w:r>
-        <w:t>Tương tự với tìm kiếm thông tin khách hàng, nhưng kết quả trả ra là xem chi tiết giao dịch</w:t>
-      </w:r>
-    </w:p>
-    <w:p>
-      <w:r>
-        <w:rPr>
-          <w:noProof/>
-        </w:rPr>
-        <w:drawing>
-          <wp:inline distT="0" distB="0" distL="0" distR="0">
-            <wp:extent cx="2238375" cy="2409825"/>
-            <wp:effectExtent l="19050" t="0" r="9525" b="0"/>
-            <wp:docPr id="67" name="Picture 67"/>
-            <wp:cNvGraphicFramePr>
-              <a:graphicFrameLocks xmlns:a="http://schemas.openxmlformats.org/drawingml/2006/main" noChangeAspect="1"/>
-            </wp:cNvGraphicFramePr>
-            <a:graphic xmlns:a="http://schemas.openxmlformats.org/drawingml/2006/main">
-              <a:graphicData uri="http://schemas.openxmlformats.org/drawingml/2006/picture">
-                <pic:pic xmlns:pic="http://schemas.openxmlformats.org/drawingml/2006/picture">
-                  <pic:nvPicPr>
-                    <pic:cNvPr id="0" name="Picture 67"/>
-                    <pic:cNvPicPr>
-                      <a:picLocks noChangeAspect="1" noChangeArrowheads="1"/>
-                    </pic:cNvPicPr>
-                  </pic:nvPicPr>
-                  <pic:blipFill>
-                    <a:blip r:embed="rId45"/>
-                    <a:srcRect/>
-                    <a:stretch>
-                      <a:fillRect/>
-                    </a:stretch>
-                  </pic:blipFill>
-                  <pic:spPr bwMode="auto">
-                    <a:xfrm>
-                      <a:off x="0" y="0"/>
-                      <a:ext cx="2238375" cy="2409825"/>
-                    </a:xfrm>
-                    <a:prstGeom prst="rect">
-                      <a:avLst/>
-                    </a:prstGeom>
-                    <a:noFill/>
-                    <a:ln w="9525">
-                      <a:noFill/>
-                      <a:miter lim="800000"/>
-                      <a:headEnd/>
-                      <a:tailEnd/>
-                    </a:ln>
-                  </pic:spPr>
-                </pic:pic>
-              </a:graphicData>
-            </a:graphic>
-          </wp:inline>
-        </w:drawing>
-      </w:r>
-    </w:p>
-    <w:p>
-      <w:r>
-        <w:t>Chi tiết giao dịch</w:t>
-      </w:r>
-    </w:p>
-    <w:p>
-      <w:r>
-        <w:rPr>
-          <w:noProof/>
-        </w:rPr>
-        <w:drawing>
-          <wp:inline distT="0" distB="0" distL="0" distR="0">
-            <wp:extent cx="5410200" cy="3067050"/>
-            <wp:effectExtent l="19050" t="0" r="0" b="0"/>
-            <wp:docPr id="68" name="Picture 68"/>
-            <wp:cNvGraphicFramePr>
-              <a:graphicFrameLocks xmlns:a="http://schemas.openxmlformats.org/drawingml/2006/main" noChangeAspect="1"/>
-            </wp:cNvGraphicFramePr>
-            <a:graphic xmlns:a="http://schemas.openxmlformats.org/drawingml/2006/main">
-              <a:graphicData uri="http://schemas.openxmlformats.org/drawingml/2006/picture">
-                <pic:pic xmlns:pic="http://schemas.openxmlformats.org/drawingml/2006/picture">
-                  <pic:nvPicPr>
-                    <pic:cNvPr id="0" name="Picture 68"/>
-                    <pic:cNvPicPr>
-                      <a:picLocks noChangeAspect="1" noChangeArrowheads="1"/>
-                    </pic:cNvPicPr>
-                  </pic:nvPicPr>
-                  <pic:blipFill>
-                    <a:blip r:embed="rId46"/>
-                    <a:srcRect/>
-                    <a:stretch>
-                      <a:fillRect/>
-                    </a:stretch>
-                  </pic:blipFill>
-                  <pic:spPr bwMode="auto">
-                    <a:xfrm>
-                      <a:off x="0" y="0"/>
-                      <a:ext cx="5410200" cy="3067050"/>
-                    </a:xfrm>
-                    <a:prstGeom prst="rect">
-                      <a:avLst/>
-                    </a:prstGeom>
-                    <a:noFill/>
-                    <a:ln w="9525">
-                      <a:noFill/>
-                      <a:miter lim="800000"/>
-                      <a:headEnd/>
-                      <a:tailEnd/>
-                    </a:ln>
-                  </pic:spPr>
-                </pic:pic>
-              </a:graphicData>
-            </a:graphic>
-          </wp:inline>
-        </w:drawing>
-      </w:r>
-    </w:p>
-    <w:p>
-      <w:pPr>
         <w:pStyle w:val="Heading2"/>
         <w:numPr>
           <w:ilvl w:val="1"/>
@@ -6707,15 +6866,25 @@
         </w:numPr>
       </w:pPr>
       <w:bookmarkStart w:id="15" w:name="_Toc264499876"/>
+      <w:proofErr w:type="gramStart"/>
       <w:r>
         <w:t>Chức năng thuộc về quản trị viên</w:t>
       </w:r>
       <w:bookmarkEnd w:id="15"/>
-    </w:p>
-    <w:p>
+      <w:r>
+        <w:t>.</w:t>
+      </w:r>
+      <w:proofErr w:type="gramEnd"/>
+    </w:p>
+    <w:p>
+      <w:proofErr w:type="gramStart"/>
       <w:r>
         <w:t>Để thực hiện các chức năng này yêu cầu quản trị viên phải đăng nhập vào hệ thống</w:t>
       </w:r>
+      <w:r>
+        <w:t>.</w:t>
+      </w:r>
+      <w:proofErr w:type="gramEnd"/>
     </w:p>
     <w:p>
       <w:r>
@@ -6740,7 +6909,7 @@
                     </pic:cNvPicPr>
                   </pic:nvPicPr>
                   <pic:blipFill>
-                    <a:blip r:embed="rId47"/>
+                    <a:blip r:embed="rId33"/>
                     <a:srcRect/>
                     <a:stretch>
                       <a:fillRect/>
@@ -6770,10 +6939,14 @@
       </w:r>
     </w:p>
     <w:p>
-      <w:r>
-        <w:lastRenderedPageBreak/>
+      <w:proofErr w:type="gramStart"/>
+      <w:r>
         <w:t>Username mặc định là admin/password mặc định adminadmin</w:t>
       </w:r>
+      <w:r>
+        <w:t>.</w:t>
+      </w:r>
+      <w:proofErr w:type="gramEnd"/>
     </w:p>
     <w:p>
       <w:pPr>
@@ -6796,9 +6969,9 @@
         </w:rPr>
         <w:drawing>
           <wp:inline distT="0" distB="0" distL="0" distR="0">
-            <wp:extent cx="2047875" cy="1885950"/>
-            <wp:effectExtent l="19050" t="0" r="9525" b="0"/>
-            <wp:docPr id="38" name="Picture 38"/>
+            <wp:extent cx="2076450" cy="2057400"/>
+            <wp:effectExtent l="19050" t="0" r="0" b="0"/>
+            <wp:docPr id="23" name="Picture 22"/>
             <wp:cNvGraphicFramePr>
               <a:graphicFrameLocks xmlns:a="http://schemas.openxmlformats.org/drawingml/2006/main" noChangeAspect="1"/>
             </wp:cNvGraphicFramePr>
@@ -6806,13 +6979,13 @@
               <a:graphicData uri="http://schemas.openxmlformats.org/drawingml/2006/picture">
                 <pic:pic xmlns:pic="http://schemas.openxmlformats.org/drawingml/2006/picture">
                   <pic:nvPicPr>
-                    <pic:cNvPr id="0" name="Picture 38"/>
+                    <pic:cNvPr id="0" name="Picture 22"/>
                     <pic:cNvPicPr>
                       <a:picLocks noChangeAspect="1" noChangeArrowheads="1"/>
                     </pic:cNvPicPr>
                   </pic:nvPicPr>
                   <pic:blipFill>
-                    <a:blip r:embed="rId48"/>
+                    <a:blip r:embed="rId34"/>
                     <a:srcRect/>
                     <a:stretch>
                       <a:fillRect/>
@@ -6821,7 +6994,7 @@
                   <pic:spPr bwMode="auto">
                     <a:xfrm>
                       <a:off x="0" y="0"/>
-                      <a:ext cx="2047875" cy="1885950"/>
+                      <a:ext cx="2076450" cy="2057400"/>
                     </a:xfrm>
                     <a:prstGeom prst="rect">
                       <a:avLst/>
@@ -6849,13 +7022,26 @@
           <w:numId w:val="19"/>
         </w:numPr>
       </w:pPr>
+      <w:proofErr w:type="gramStart"/>
       <w:r>
         <w:t>Quản lý thẻ</w:t>
       </w:r>
-    </w:p>
-    <w:p>
-      <w:r>
-        <w:t>Cho phép tạo thẻ mới,xem , thay đổi thông tin thẻ</w:t>
+      <w:r>
+        <w:t>.</w:t>
+      </w:r>
+      <w:proofErr w:type="gramEnd"/>
+    </w:p>
+    <w:p>
+      <w:r>
+        <w:t>Cho phép tạo thẻ mới</w:t>
+      </w:r>
+      <w:proofErr w:type="gramStart"/>
+      <w:r>
+        <w:t>,xem</w:t>
+      </w:r>
+      <w:proofErr w:type="gramEnd"/>
+      <w:r>
+        <w:t xml:space="preserve"> , thay đổi thông tin thẻ</w:t>
       </w:r>
       <w:r>
         <w:t>, cấp thẻ cho khách hàng</w:t>
@@ -6863,12 +7049,16 @@
       <w:r>
         <w:t>, xóa thẻ</w:t>
       </w:r>
+      <w:r>
+        <w:t>.</w:t>
+      </w:r>
     </w:p>
     <w:p>
       <w:r>
         <w:rPr>
           <w:noProof/>
         </w:rPr>
+        <w:lastRenderedPageBreak/>
         <w:drawing>
           <wp:inline distT="0" distB="0" distL="0" distR="0">
             <wp:extent cx="5934075" cy="3171825"/>
@@ -6887,7 +7077,7 @@
                     </pic:cNvPicPr>
                   </pic:nvPicPr>
                   <pic:blipFill>
-                    <a:blip r:embed="rId49"/>
+                    <a:blip r:embed="rId35"/>
                     <a:srcRect/>
                     <a:stretch>
                       <a:fillRect/>
@@ -6924,13 +7114,29 @@
           <w:numId w:val="19"/>
         </w:numPr>
       </w:pPr>
+      <w:proofErr w:type="gramStart"/>
       <w:r>
         <w:t>Quản lý khách hàng</w:t>
       </w:r>
-    </w:p>
-    <w:p>
-      <w:r>
-        <w:t>Cho phép thêm mới, xem thông tin , thay đổi thông tin và xóa khách hàng khỏi hệ thống</w:t>
+      <w:r>
+        <w:t>.</w:t>
+      </w:r>
+      <w:proofErr w:type="gramEnd"/>
+    </w:p>
+    <w:p>
+      <w:r>
+        <w:t xml:space="preserve">Cho phép thêm mới, xem thông </w:t>
+      </w:r>
+      <w:proofErr w:type="gramStart"/>
+      <w:r>
+        <w:t>tin ,</w:t>
+      </w:r>
+      <w:proofErr w:type="gramEnd"/>
+      <w:r>
+        <w:t xml:space="preserve"> thay đổi thông tin và xóa khách hàng khỏi hệ thống</w:t>
+      </w:r>
+      <w:r>
+        <w:t>.</w:t>
       </w:r>
     </w:p>
     <w:p>
@@ -6938,7 +7144,6 @@
         <w:rPr>
           <w:noProof/>
         </w:rPr>
-        <w:lastRenderedPageBreak/>
         <w:drawing>
           <wp:inline distT="0" distB="0" distL="0" distR="0">
             <wp:extent cx="5943600" cy="2190750"/>
@@ -6957,7 +7162,7 @@
                     </pic:cNvPicPr>
                   </pic:nvPicPr>
                   <pic:blipFill>
-                    <a:blip r:embed="rId50"/>
+                    <a:blip r:embed="rId36"/>
                     <a:srcRect/>
                     <a:stretch>
                       <a:fillRect/>
@@ -6994,23 +7199,31 @@
           <w:numId w:val="19"/>
         </w:numPr>
       </w:pPr>
+      <w:proofErr w:type="gramStart"/>
       <w:r>
         <w:t xml:space="preserve">Quản lý </w:t>
       </w:r>
       <w:r>
         <w:t>thiết bị</w:t>
       </w:r>
-    </w:p>
-    <w:p>
+      <w:r>
+        <w:t>.</w:t>
+      </w:r>
+      <w:proofErr w:type="gramEnd"/>
+    </w:p>
+    <w:p>
+      <w:proofErr w:type="gramStart"/>
       <w:r>
         <w:t>Cho phép thêm mới thiết bị, xem, thay đổi thông tin thiết bị, thay đổi đại lý mà thiết bị trực thuộc, xóa thiết bị khỏi hệ thống.</w:t>
       </w:r>
+      <w:proofErr w:type="gramEnd"/>
     </w:p>
     <w:p>
       <w:r>
         <w:rPr>
           <w:noProof/>
         </w:rPr>
+        <w:lastRenderedPageBreak/>
         <w:drawing>
           <wp:inline distT="0" distB="0" distL="0" distR="0">
             <wp:extent cx="5934075" cy="2771775"/>
@@ -7029,7 +7242,7 @@
                     </pic:cNvPicPr>
                   </pic:nvPicPr>
                   <pic:blipFill>
-                    <a:blip r:embed="rId51"/>
+                    <a:blip r:embed="rId37"/>
                     <a:srcRect/>
                     <a:stretch>
                       <a:fillRect/>
@@ -7066,24 +7279,33 @@
           <w:numId w:val="19"/>
         </w:numPr>
       </w:pPr>
+      <w:proofErr w:type="gramStart"/>
       <w:r>
         <w:t>Quản lý đại lý</w:t>
       </w:r>
-    </w:p>
-    <w:p>
+      <w:r>
+        <w:t>.</w:t>
+      </w:r>
+      <w:proofErr w:type="gramEnd"/>
+    </w:p>
+    <w:p>
+      <w:proofErr w:type="gramStart"/>
       <w:r>
         <w:t>Cho phép thêm mới đại lý, xem, thay đổi thông tin đại lý</w:t>
       </w:r>
       <w:r>
         <w:t>, xóa đại lý khỏi hệ thống</w:t>
       </w:r>
+      <w:r>
+        <w:t>.</w:t>
+      </w:r>
+      <w:proofErr w:type="gramEnd"/>
     </w:p>
     <w:p>
       <w:r>
         <w:rPr>
           <w:noProof/>
         </w:rPr>
-        <w:lastRenderedPageBreak/>
         <w:drawing>
           <wp:inline distT="0" distB="0" distL="0" distR="0">
             <wp:extent cx="5943600" cy="2305050"/>
@@ -7102,7 +7324,7 @@
                     </pic:cNvPicPr>
                   </pic:nvPicPr>
                   <pic:blipFill>
-                    <a:blip r:embed="rId52"/>
+                    <a:blip r:embed="rId38"/>
                     <a:srcRect/>
                     <a:stretch>
                       <a:fillRect/>
@@ -7133,6 +7355,92 @@
     </w:p>
     <w:p>
       <w:pPr>
+        <w:pStyle w:val="Heading4"/>
+        <w:numPr>
+          <w:ilvl w:val="0"/>
+          <w:numId w:val="19"/>
+        </w:numPr>
+      </w:pPr>
+      <w:proofErr w:type="gramStart"/>
+      <w:r>
+        <w:t>Tìm kiếm khách hàng</w:t>
+      </w:r>
+      <w:r>
+        <w:t>.</w:t>
+      </w:r>
+      <w:proofErr w:type="gramEnd"/>
+    </w:p>
+    <w:p>
+      <w:r>
+        <w:t xml:space="preserve">Quản trị viên có thể tìm kiếm khách hàng </w:t>
+      </w:r>
+      <w:proofErr w:type="gramStart"/>
+      <w:r>
+        <w:t>theo</w:t>
+      </w:r>
+      <w:proofErr w:type="gramEnd"/>
+      <w:r>
+        <w:t xml:space="preserve"> nhiều tiêu chí khác nhau</w:t>
+      </w:r>
+      <w:r>
+        <w:t>.</w:t>
+      </w:r>
+    </w:p>
+    <w:p>
+      <w:r>
+        <w:rPr>
+          <w:noProof/>
+        </w:rPr>
+        <w:lastRenderedPageBreak/>
+        <w:drawing>
+          <wp:inline distT="0" distB="0" distL="0" distR="0">
+            <wp:extent cx="5048250" cy="2333625"/>
+            <wp:effectExtent l="19050" t="0" r="0" b="0"/>
+            <wp:docPr id="24" name="Picture 23"/>
+            <wp:cNvGraphicFramePr>
+              <a:graphicFrameLocks xmlns:a="http://schemas.openxmlformats.org/drawingml/2006/main" noChangeAspect="1"/>
+            </wp:cNvGraphicFramePr>
+            <a:graphic xmlns:a="http://schemas.openxmlformats.org/drawingml/2006/main">
+              <a:graphicData uri="http://schemas.openxmlformats.org/drawingml/2006/picture">
+                <pic:pic xmlns:pic="http://schemas.openxmlformats.org/drawingml/2006/picture">
+                  <pic:nvPicPr>
+                    <pic:cNvPr id="0" name="Picture 23"/>
+                    <pic:cNvPicPr>
+                      <a:picLocks noChangeAspect="1" noChangeArrowheads="1"/>
+                    </pic:cNvPicPr>
+                  </pic:nvPicPr>
+                  <pic:blipFill>
+                    <a:blip r:embed="rId39"/>
+                    <a:srcRect/>
+                    <a:stretch>
+                      <a:fillRect/>
+                    </a:stretch>
+                  </pic:blipFill>
+                  <pic:spPr bwMode="auto">
+                    <a:xfrm>
+                      <a:off x="0" y="0"/>
+                      <a:ext cx="5048250" cy="2333625"/>
+                    </a:xfrm>
+                    <a:prstGeom prst="rect">
+                      <a:avLst/>
+                    </a:prstGeom>
+                    <a:noFill/>
+                    <a:ln w="9525">
+                      <a:noFill/>
+                      <a:miter lim="800000"/>
+                      <a:headEnd/>
+                      <a:tailEnd/>
+                    </a:ln>
+                  </pic:spPr>
+                </pic:pic>
+              </a:graphicData>
+            </a:graphic>
+          </wp:inline>
+        </w:drawing>
+      </w:r>
+    </w:p>
+    <w:p>
+      <w:pPr>
         <w:pStyle w:val="Heading3"/>
         <w:numPr>
           <w:ilvl w:val="0"/>
@@ -7140,10 +7448,15 @@
         </w:numPr>
       </w:pPr>
       <w:bookmarkStart w:id="17" w:name="_Toc264499878"/>
+      <w:proofErr w:type="gramStart"/>
       <w:r>
         <w:t>Chức năng về kết xuất báo cáo</w:t>
       </w:r>
       <w:bookmarkEnd w:id="17"/>
+      <w:r>
+        <w:t>.</w:t>
+      </w:r>
+      <w:proofErr w:type="gramEnd"/>
     </w:p>
     <w:p>
       <w:r>
@@ -7168,7 +7481,7 @@
                     </pic:cNvPicPr>
                   </pic:nvPicPr>
                   <pic:blipFill>
-                    <a:blip r:embed="rId53"/>
+                    <a:blip r:embed="rId40"/>
                     <a:srcRect/>
                     <a:stretch>
                       <a:fillRect/>
@@ -7205,9 +7518,14 @@
           <w:numId w:val="20"/>
         </w:numPr>
       </w:pPr>
+      <w:proofErr w:type="gramStart"/>
       <w:r>
         <w:t>Báo cáo thống kê khách hàng</w:t>
       </w:r>
+      <w:r>
+        <w:t>.</w:t>
+      </w:r>
+      <w:proofErr w:type="gramEnd"/>
     </w:p>
     <w:p>
       <w:r>
@@ -7232,7 +7550,7 @@
                     </pic:cNvPicPr>
                   </pic:nvPicPr>
                   <pic:blipFill>
-                    <a:blip r:embed="rId54"/>
+                    <a:blip r:embed="rId41"/>
                     <a:srcRect/>
                     <a:stretch>
                       <a:fillRect/>
@@ -7269,10 +7587,15 @@
           <w:numId w:val="20"/>
         </w:numPr>
       </w:pPr>
+      <w:proofErr w:type="gramStart"/>
       <w:r>
         <w:lastRenderedPageBreak/>
         <w:t>Báo cáo thống kê giao dịch</w:t>
       </w:r>
+      <w:r>
+        <w:t>.</w:t>
+      </w:r>
+      <w:proofErr w:type="gramEnd"/>
     </w:p>
     <w:p>
       <w:r>
@@ -7297,7 +7620,7 @@
                     </pic:cNvPicPr>
                   </pic:nvPicPr>
                   <pic:blipFill>
-                    <a:blip r:embed="rId55"/>
+                    <a:blip r:embed="rId42"/>
                     <a:srcRect/>
                     <a:stretch>
                       <a:fillRect/>
@@ -7334,9 +7657,14 @@
           <w:numId w:val="20"/>
         </w:numPr>
       </w:pPr>
+      <w:proofErr w:type="gramStart"/>
       <w:r>
         <w:t>Báo cáo thống kê thẻ khách hàng</w:t>
       </w:r>
+      <w:r>
+        <w:t>.</w:t>
+      </w:r>
+      <w:proofErr w:type="gramEnd"/>
     </w:p>
     <w:p>
       <w:r>
@@ -7361,7 +7689,7 @@
                     </pic:cNvPicPr>
                   </pic:nvPicPr>
                   <pic:blipFill>
-                    <a:blip r:embed="rId56"/>
+                    <a:blip r:embed="rId43"/>
                     <a:srcRect/>
                     <a:stretch>
                       <a:fillRect/>
@@ -7398,10 +7726,15 @@
           <w:numId w:val="20"/>
         </w:numPr>
       </w:pPr>
+      <w:proofErr w:type="gramStart"/>
       <w:r>
         <w:lastRenderedPageBreak/>
         <w:t>Báo cáo thống kê thiết bị</w:t>
       </w:r>
+      <w:r>
+        <w:t>.</w:t>
+      </w:r>
+      <w:proofErr w:type="gramEnd"/>
     </w:p>
     <w:p>
       <w:r>
@@ -7426,7 +7759,7 @@
                     </pic:cNvPicPr>
                   </pic:nvPicPr>
                   <pic:blipFill>
-                    <a:blip r:embed="rId57"/>
+                    <a:blip r:embed="rId44"/>
                     <a:srcRect/>
                     <a:stretch>
                       <a:fillRect/>
@@ -7464,10 +7797,15 @@
         </w:numPr>
       </w:pPr>
       <w:bookmarkStart w:id="18" w:name="_Toc264499879"/>
+      <w:proofErr w:type="gramStart"/>
       <w:r>
         <w:t>Chức năng về quản trị hệ thống</w:t>
       </w:r>
       <w:bookmarkEnd w:id="18"/>
+      <w:r>
+        <w:t>.</w:t>
+      </w:r>
+      <w:proofErr w:type="gramEnd"/>
     </w:p>
     <w:p>
       <w:r>
@@ -7492,7 +7830,7 @@
                     </pic:cNvPicPr>
                   </pic:nvPicPr>
                   <pic:blipFill>
-                    <a:blip r:embed="rId58"/>
+                    <a:blip r:embed="rId45"/>
                     <a:srcRect/>
                     <a:stretch>
                       <a:fillRect/>
@@ -7529,14 +7867,24 @@
           <w:numId w:val="22"/>
         </w:numPr>
       </w:pPr>
+      <w:proofErr w:type="gramStart"/>
       <w:r>
         <w:t>Quản lý tài khoản</w:t>
       </w:r>
-    </w:p>
-    <w:p>
+      <w:r>
+        <w:t>.</w:t>
+      </w:r>
+      <w:proofErr w:type="gramEnd"/>
+    </w:p>
+    <w:p>
+      <w:proofErr w:type="gramStart"/>
       <w:r>
         <w:t>Quản trị viên có thể thêm mới tài khoản, xóa tài khoản hoặc thay đổi thông tin tài khoản</w:t>
       </w:r>
+      <w:r>
+        <w:t>.</w:t>
+      </w:r>
+      <w:proofErr w:type="gramEnd"/>
     </w:p>
     <w:p>
       <w:r>
@@ -7561,7 +7909,7 @@
                     </pic:cNvPicPr>
                   </pic:nvPicPr>
                   <pic:blipFill>
-                    <a:blip r:embed="rId59"/>
+                    <a:blip r:embed="rId46"/>
                     <a:srcRect/>
                     <a:stretch>
                       <a:fillRect/>
@@ -7598,14 +7946,24 @@
           <w:numId w:val="22"/>
         </w:numPr>
       </w:pPr>
+      <w:proofErr w:type="gramStart"/>
       <w:r>
         <w:t>Cấu hình hệ thống</w:t>
       </w:r>
-    </w:p>
-    <w:p>
+      <w:r>
+        <w:t>.</w:t>
+      </w:r>
+      <w:proofErr w:type="gramEnd"/>
+    </w:p>
+    <w:p>
+      <w:proofErr w:type="gramStart"/>
       <w:r>
         <w:t>Quản trị viên thay đổi thông tin về tổng đại lý</w:t>
       </w:r>
+      <w:r>
+        <w:t>.</w:t>
+      </w:r>
+      <w:proofErr w:type="gramEnd"/>
     </w:p>
     <w:p>
       <w:r>
@@ -7631,7 +7989,7 @@
                     </pic:cNvPicPr>
                   </pic:nvPicPr>
                   <pic:blipFill>
-                    <a:blip r:embed="rId60"/>
+                    <a:blip r:embed="rId47"/>
                     <a:srcRect/>
                     <a:stretch>
                       <a:fillRect/>

</xml_diff>